<commit_message>
Update Logbook Eddie Lindgren - lied18hb.docx
</commit_message>
<xml_diff>
--- a/Logbooks/Logbook Eddie Lindgren - lied18hb.docx
+++ b/Logbooks/Logbook Eddie Lindgren - lied18hb.docx
@@ -287,55 +287,7 @@
         <w:rPr>
           <w:rFonts w:ascii="Times New Roman" w:hAnsi="Times New Roman"/>
         </w:rPr>
-        <w:t xml:space="preserve">Two things happened today. Firstly I attended the online lecture about wireless communication. Then we in the mower group held more discussion on our requirements </w:t>
-      </w:r>
-      <w:r>
-        <w:rPr>
-          <w:rFonts w:ascii="Times New Roman" w:hAnsi="Times New Roman"/>
-        </w:rPr>
-        <w:t>and dependencies</w:t>
-      </w:r>
-      <w:r>
-        <w:rPr>
-          <w:rFonts w:ascii="Times New Roman" w:hAnsi="Times New Roman"/>
-        </w:rPr>
-        <w:t>. I changed the repository on Github to better follow what the rest of the groups in our team w</w:t>
-      </w:r>
-      <w:r>
-        <w:rPr>
-          <w:rFonts w:ascii="Times New Roman" w:hAnsi="Times New Roman"/>
-        </w:rPr>
-        <w:t>ere</w:t>
-      </w:r>
-      <w:r>
-        <w:rPr>
-          <w:rFonts w:ascii="Times New Roman" w:hAnsi="Times New Roman"/>
-        </w:rPr>
-        <w:t xml:space="preserve"> doing. Then the whole team held an online meeting where we discussed what </w:t>
-      </w:r>
-      <w:r>
-        <w:rPr>
-          <w:rFonts w:ascii="Times New Roman" w:hAnsi="Times New Roman"/>
-        </w:rPr>
-        <w:t>dependencies</w:t>
-      </w:r>
-      <w:r>
-        <w:rPr>
-          <w:rFonts w:ascii="Times New Roman" w:hAnsi="Times New Roman"/>
-        </w:rPr>
-        <w:t xml:space="preserve"> we had and everyone's interpretation of the requirements. We also made rough outlines for our planned sprints </w:t>
-      </w:r>
-      <w:r>
-        <w:rPr>
-          <w:rFonts w:ascii="Times New Roman" w:hAnsi="Times New Roman"/>
-        </w:rPr>
-        <w:t>and how we were going to implement version control</w:t>
-      </w:r>
-      <w:r>
-        <w:rPr>
-          <w:rFonts w:ascii="Times New Roman" w:hAnsi="Times New Roman"/>
-        </w:rPr>
-        <w:t>.</w:t>
+        <w:t>Two things happened today. Firstly I attended the online lecture about wireless communication. Then we in the mower group held more discussion on our requirements and dependencies. I changed the repository on Github to better follow what the rest of the groups in our team were doing. Then the whole team held an online meeting where we discussed what dependencies we had and everyone's interpretation of the requirements. We also made rough outlines for our planned sprints and how we were going to implement version control.</w:t>
       </w:r>
     </w:p>
     <w:p>
@@ -488,19 +440,7 @@
         <w:rPr>
           <w:rFonts w:ascii="Times New Roman" w:hAnsi="Times New Roman"/>
         </w:rPr>
-        <w:t xml:space="preserve">Further familiarized myself with the robot. I looked up libraries the robot used and found documents on the libraries </w:t>
-      </w:r>
-      <w:r>
-        <w:rPr>
-          <w:rFonts w:ascii="Times New Roman" w:hAnsi="Times New Roman"/>
-        </w:rPr>
-        <w:t>the robot and</w:t>
-      </w:r>
-      <w:r>
-        <w:rPr>
-          <w:rFonts w:ascii="Times New Roman" w:hAnsi="Times New Roman"/>
-        </w:rPr>
-        <w:t xml:space="preserve"> other Arduino boards use in regards to Bluetooth. Concentrated on reading those documents. Additionally the team had a stand-up meeting where we discussed on how far we were in the project. </w:t>
+        <w:t xml:space="preserve">Further familiarized myself with the robot. I looked up libraries the robot used and found documents on the libraries the robot and other Arduino boards use in regards to Bluetooth. Concentrated on reading those documents. Additionally the team had a stand-up meeting where we discussed on how far we were in the project. </w:t>
       </w:r>
     </w:p>
     <w:p>
@@ -537,6 +477,586 @@
           <w:bCs/>
         </w:rPr>
         <w:t>Week 15:</w:t>
+      </w:r>
+    </w:p>
+    <w:p>
+      <w:pPr>
+        <w:pStyle w:val="Normal"/>
+        <w:bidi w:val="0"/>
+        <w:jc w:val="start"/>
+        <w:rPr>
+          <w:b w:val="false"/>
+          <w:b w:val="false"/>
+          <w:bCs w:val="false"/>
+        </w:rPr>
+      </w:pPr>
+      <w:r>
+        <w:rPr>
+          <w:b w:val="false"/>
+          <w:bCs w:val="false"/>
+        </w:rPr>
+        <w:t>Monday:</w:t>
+      </w:r>
+    </w:p>
+    <w:p>
+      <w:pPr>
+        <w:pStyle w:val="Normal"/>
+        <w:numPr>
+          <w:ilvl w:val="0"/>
+          <w:numId w:val="14"/>
+        </w:numPr>
+        <w:bidi w:val="0"/>
+        <w:jc w:val="start"/>
+        <w:rPr>
+          <w:b w:val="false"/>
+          <w:b w:val="false"/>
+          <w:bCs w:val="false"/>
+        </w:rPr>
+      </w:pPr>
+      <w:r>
+        <w:rPr>
+          <w:b w:val="false"/>
+          <w:bCs w:val="false"/>
+        </w:rPr>
+        <w:t xml:space="preserve">The day started with a meeting with us from the Mower group. We took our epics and divided them up into user stories. </w:t>
+      </w:r>
+      <w:r>
+        <w:rPr>
+          <w:b w:val="false"/>
+          <w:bCs w:val="false"/>
+        </w:rPr>
+        <w:t xml:space="preserve">Afterwards we discussed how we were going to implement Bluetooth to the robot. I managed to find the name of the Bluetooth module the Arduino board used. </w:t>
+      </w:r>
+      <w:r>
+        <w:rPr>
+          <w:b w:val="false"/>
+          <w:bCs w:val="false"/>
+        </w:rPr>
+        <w:t xml:space="preserve"> </w:t>
+      </w:r>
+      <w:r>
+        <w:rPr>
+          <w:b w:val="false"/>
+          <w:bCs w:val="false"/>
+        </w:rPr>
+        <w:t>Together with Anton we tried to implement Bluetooth with a test function with example code that we found online. The day ended with a sprint planning session with the entire team.</w:t>
+      </w:r>
+    </w:p>
+    <w:p>
+      <w:pPr>
+        <w:pStyle w:val="Normal"/>
+        <w:bidi w:val="0"/>
+        <w:jc w:val="start"/>
+        <w:rPr>
+          <w:b w:val="false"/>
+          <w:b w:val="false"/>
+          <w:bCs w:val="false"/>
+        </w:rPr>
+      </w:pPr>
+      <w:r>
+        <w:rPr>
+          <w:b w:val="false"/>
+          <w:bCs w:val="false"/>
+        </w:rPr>
+      </w:r>
+    </w:p>
+    <w:p>
+      <w:pPr>
+        <w:pStyle w:val="Normal"/>
+        <w:bidi w:val="0"/>
+        <w:jc w:val="start"/>
+        <w:rPr>
+          <w:b w:val="false"/>
+          <w:b w:val="false"/>
+          <w:bCs w:val="false"/>
+        </w:rPr>
+      </w:pPr>
+      <w:r>
+        <w:rPr>
+          <w:b w:val="false"/>
+          <w:bCs w:val="false"/>
+        </w:rPr>
+        <w:t>Tuesday:</w:t>
+      </w:r>
+    </w:p>
+    <w:p>
+      <w:pPr>
+        <w:pStyle w:val="Normal"/>
+        <w:numPr>
+          <w:ilvl w:val="0"/>
+          <w:numId w:val="7"/>
+        </w:numPr>
+        <w:bidi w:val="0"/>
+        <w:jc w:val="start"/>
+        <w:rPr>
+          <w:b w:val="false"/>
+          <w:b w:val="false"/>
+          <w:bCs w:val="false"/>
+        </w:rPr>
+      </w:pPr>
+      <w:r>
+        <w:rPr>
+          <w:b w:val="false"/>
+          <w:bCs w:val="false"/>
+        </w:rPr>
+        <w:t xml:space="preserve">Today I continued reading up on the Bluetooth module. Anton managed to find out that the </w:t>
+      </w:r>
+      <w:r>
+        <w:rPr>
+          <w:b w:val="false"/>
+          <w:bCs w:val="false"/>
+        </w:rPr>
+        <w:t>Arduino board uses the same serial output for the Bluetooth and USB port. Meaning that it would be necessary to use Bluetooth on the raspberry pi instead. We ended the meeting by deciding how the state-machine for the robot would be structured.</w:t>
+      </w:r>
+    </w:p>
+    <w:p>
+      <w:pPr>
+        <w:pStyle w:val="Normal"/>
+        <w:numPr>
+          <w:ilvl w:val="0"/>
+          <w:numId w:val="0"/>
+        </w:numPr>
+        <w:bidi w:val="0"/>
+        <w:ind w:start="720" w:hanging="0"/>
+        <w:jc w:val="start"/>
+        <w:rPr>
+          <w:b w:val="false"/>
+          <w:b w:val="false"/>
+          <w:bCs w:val="false"/>
+        </w:rPr>
+      </w:pPr>
+      <w:r>
+        <w:rPr>
+          <w:b w:val="false"/>
+          <w:bCs w:val="false"/>
+        </w:rPr>
+      </w:r>
+    </w:p>
+    <w:p>
+      <w:pPr>
+        <w:pStyle w:val="Normal"/>
+        <w:bidi w:val="0"/>
+        <w:jc w:val="start"/>
+        <w:rPr>
+          <w:b w:val="false"/>
+          <w:b w:val="false"/>
+          <w:bCs w:val="false"/>
+        </w:rPr>
+      </w:pPr>
+      <w:r>
+        <w:rPr>
+          <w:b w:val="false"/>
+          <w:bCs w:val="false"/>
+        </w:rPr>
+        <w:t>Wednesday:</w:t>
+      </w:r>
+    </w:p>
+    <w:p>
+      <w:pPr>
+        <w:pStyle w:val="Normal"/>
+        <w:numPr>
+          <w:ilvl w:val="0"/>
+          <w:numId w:val="8"/>
+        </w:numPr>
+        <w:bidi w:val="0"/>
+        <w:jc w:val="start"/>
+        <w:rPr>
+          <w:b w:val="false"/>
+          <w:b w:val="false"/>
+          <w:bCs w:val="false"/>
+        </w:rPr>
+      </w:pPr>
+      <w:r>
+        <w:rPr>
+          <w:b w:val="false"/>
+          <w:bCs w:val="false"/>
+        </w:rPr>
+        <w:t>Attended the lecture on LiDAR. Me and Anton met up after the lecture and attempted to setup Bluetooth on the raspberry pi. We succeeded in establishing a connection with the test app “Serial Bluetooth Terminal” and creating a test function that could send strings between the and the raspberry pi.</w:t>
+      </w:r>
+    </w:p>
+    <w:p>
+      <w:pPr>
+        <w:pStyle w:val="Normal"/>
+        <w:bidi w:val="0"/>
+        <w:jc w:val="start"/>
+        <w:rPr>
+          <w:b w:val="false"/>
+          <w:b w:val="false"/>
+          <w:bCs w:val="false"/>
+        </w:rPr>
+      </w:pPr>
+      <w:r>
+        <w:rPr>
+          <w:b w:val="false"/>
+          <w:bCs w:val="false"/>
+        </w:rPr>
+      </w:r>
+    </w:p>
+    <w:p>
+      <w:pPr>
+        <w:pStyle w:val="Normal"/>
+        <w:bidi w:val="0"/>
+        <w:jc w:val="start"/>
+        <w:rPr>
+          <w:b w:val="false"/>
+          <w:b w:val="false"/>
+          <w:bCs w:val="false"/>
+        </w:rPr>
+      </w:pPr>
+      <w:r>
+        <w:rPr>
+          <w:b w:val="false"/>
+          <w:bCs w:val="false"/>
+        </w:rPr>
+        <w:t>Thursday:</w:t>
+      </w:r>
+    </w:p>
+    <w:p>
+      <w:pPr>
+        <w:pStyle w:val="Normal"/>
+        <w:numPr>
+          <w:ilvl w:val="0"/>
+          <w:numId w:val="9"/>
+        </w:numPr>
+        <w:bidi w:val="0"/>
+        <w:jc w:val="start"/>
+        <w:rPr/>
+      </w:pPr>
+      <w:r>
+        <w:rPr>
+          <w:b w:val="false"/>
+          <w:bCs w:val="false"/>
+        </w:rPr>
+        <w:t xml:space="preserve">Attended the lecture on internet structure. Afterwards the team took a vacation for Easter between Friday and Monday. </w:t>
+      </w:r>
+    </w:p>
+    <w:p>
+      <w:pPr>
+        <w:pStyle w:val="Normal"/>
+        <w:bidi w:val="0"/>
+        <w:jc w:val="start"/>
+        <w:rPr>
+          <w:b w:val="false"/>
+          <w:b w:val="false"/>
+          <w:bCs w:val="false"/>
+        </w:rPr>
+      </w:pPr>
+      <w:r>
+        <w:rPr/>
+      </w:r>
+    </w:p>
+    <w:p>
+      <w:pPr>
+        <w:pStyle w:val="Normal"/>
+        <w:bidi w:val="0"/>
+        <w:jc w:val="start"/>
+        <w:rPr>
+          <w:b w:val="false"/>
+          <w:b w:val="false"/>
+          <w:bCs w:val="false"/>
+        </w:rPr>
+      </w:pPr>
+      <w:r>
+        <w:rPr/>
+      </w:r>
+    </w:p>
+    <w:p>
+      <w:pPr>
+        <w:pStyle w:val="Normal"/>
+        <w:bidi w:val="0"/>
+        <w:jc w:val="start"/>
+        <w:rPr>
+          <w:b/>
+          <w:b/>
+          <w:bCs/>
+        </w:rPr>
+      </w:pPr>
+      <w:r>
+        <w:rPr>
+          <w:b/>
+          <w:bCs/>
+        </w:rPr>
+        <w:t>Week 16:</w:t>
+      </w:r>
+    </w:p>
+    <w:p>
+      <w:pPr>
+        <w:pStyle w:val="Normal"/>
+        <w:bidi w:val="0"/>
+        <w:jc w:val="start"/>
+        <w:rPr>
+          <w:b w:val="false"/>
+          <w:b w:val="false"/>
+          <w:bCs w:val="false"/>
+        </w:rPr>
+      </w:pPr>
+      <w:r>
+        <w:rPr>
+          <w:b w:val="false"/>
+          <w:bCs w:val="false"/>
+        </w:rPr>
+        <w:t>Tuesday:</w:t>
+      </w:r>
+    </w:p>
+    <w:p>
+      <w:pPr>
+        <w:pStyle w:val="Normal"/>
+        <w:numPr>
+          <w:ilvl w:val="0"/>
+          <w:numId w:val="10"/>
+        </w:numPr>
+        <w:bidi w:val="0"/>
+        <w:jc w:val="start"/>
+        <w:rPr>
+          <w:b w:val="false"/>
+          <w:b w:val="false"/>
+          <w:bCs w:val="false"/>
+        </w:rPr>
+      </w:pPr>
+      <w:r>
+        <w:rPr>
+          <w:b w:val="false"/>
+          <w:bCs w:val="false"/>
+        </w:rPr>
+        <w:t>I attended the lecture on localization and positioning. The day started with a meeting with the mower g</w:t>
+      </w:r>
+      <w:r>
+        <w:rPr>
+          <w:b w:val="false"/>
+          <w:bCs w:val="false"/>
+        </w:rPr>
+        <w:t xml:space="preserve">roup </w:t>
+      </w:r>
+      <w:r>
+        <w:rPr>
+          <w:b w:val="false"/>
+          <w:bCs w:val="false"/>
+        </w:rPr>
+        <w:t xml:space="preserve">where we worked out how we wanted the state-machines for the mower to be. Then we assigned tasks to each other. My task will be to create a random turn function. </w:t>
+      </w:r>
+    </w:p>
+    <w:p>
+      <w:pPr>
+        <w:pStyle w:val="Normal"/>
+        <w:bidi w:val="0"/>
+        <w:jc w:val="start"/>
+        <w:rPr>
+          <w:b w:val="false"/>
+          <w:b w:val="false"/>
+          <w:bCs w:val="false"/>
+        </w:rPr>
+      </w:pPr>
+      <w:r>
+        <w:rPr>
+          <w:b w:val="false"/>
+          <w:bCs w:val="false"/>
+        </w:rPr>
+      </w:r>
+    </w:p>
+    <w:p>
+      <w:pPr>
+        <w:pStyle w:val="Normal"/>
+        <w:bidi w:val="0"/>
+        <w:jc w:val="start"/>
+        <w:rPr>
+          <w:b w:val="false"/>
+          <w:b w:val="false"/>
+          <w:bCs w:val="false"/>
+        </w:rPr>
+      </w:pPr>
+      <w:r>
+        <w:rPr>
+          <w:b w:val="false"/>
+          <w:bCs w:val="false"/>
+        </w:rPr>
+        <w:t>Wednesday:</w:t>
+      </w:r>
+    </w:p>
+    <w:p>
+      <w:pPr>
+        <w:pStyle w:val="Normal"/>
+        <w:numPr>
+          <w:ilvl w:val="0"/>
+          <w:numId w:val="11"/>
+        </w:numPr>
+        <w:bidi w:val="0"/>
+        <w:jc w:val="start"/>
+        <w:rPr>
+          <w:b w:val="false"/>
+          <w:b w:val="false"/>
+          <w:bCs w:val="false"/>
+        </w:rPr>
+      </w:pPr>
+      <w:r>
+        <w:rPr>
+          <w:b w:val="false"/>
+          <w:bCs w:val="false"/>
+        </w:rPr>
+        <w:t xml:space="preserve">I focused on getting to know how to work with the robot hands-on. I looked over the ultrasonic sensor and how that works. Finally I </w:t>
+      </w:r>
+      <w:r>
+        <w:rPr>
+          <w:b w:val="false"/>
+          <w:bCs w:val="false"/>
+        </w:rPr>
+        <w:t>created a test-function to be able to more easily test how the mower should turn.</w:t>
+      </w:r>
+      <w:r>
+        <w:rPr>
+          <w:b w:val="false"/>
+          <w:bCs w:val="false"/>
+        </w:rPr>
+        <w:t xml:space="preserve"> </w:t>
+      </w:r>
+      <w:r>
+        <w:rPr>
+          <w:b w:val="false"/>
+          <w:bCs w:val="false"/>
+        </w:rPr>
+        <w:t>The last task of the day was a</w:t>
+      </w:r>
+      <w:r>
+        <w:rPr>
+          <w:b w:val="false"/>
+          <w:bCs w:val="false"/>
+        </w:rPr>
+        <w:t xml:space="preserve"> sprint planning meeting </w:t>
+      </w:r>
+      <w:r>
+        <w:rPr>
+          <w:b w:val="false"/>
+          <w:bCs w:val="false"/>
+        </w:rPr>
+        <w:t xml:space="preserve">with the entire team. </w:t>
+      </w:r>
+    </w:p>
+    <w:p>
+      <w:pPr>
+        <w:pStyle w:val="Normal"/>
+        <w:bidi w:val="0"/>
+        <w:jc w:val="start"/>
+        <w:rPr>
+          <w:b w:val="false"/>
+          <w:b w:val="false"/>
+          <w:bCs w:val="false"/>
+        </w:rPr>
+      </w:pPr>
+      <w:r>
+        <w:rPr>
+          <w:b w:val="false"/>
+          <w:bCs w:val="false"/>
+        </w:rPr>
+      </w:r>
+    </w:p>
+    <w:p>
+      <w:pPr>
+        <w:pStyle w:val="Normal"/>
+        <w:bidi w:val="0"/>
+        <w:jc w:val="start"/>
+        <w:rPr>
+          <w:b w:val="false"/>
+          <w:b w:val="false"/>
+          <w:bCs w:val="false"/>
+        </w:rPr>
+      </w:pPr>
+      <w:r>
+        <w:rPr>
+          <w:b w:val="false"/>
+          <w:bCs w:val="false"/>
+        </w:rPr>
+        <w:t>Thursday:</w:t>
+      </w:r>
+    </w:p>
+    <w:p>
+      <w:pPr>
+        <w:pStyle w:val="Normal"/>
+        <w:numPr>
+          <w:ilvl w:val="0"/>
+          <w:numId w:val="12"/>
+        </w:numPr>
+        <w:bidi w:val="0"/>
+        <w:jc w:val="start"/>
+        <w:rPr>
+          <w:b w:val="false"/>
+          <w:b w:val="false"/>
+          <w:bCs w:val="false"/>
+        </w:rPr>
+      </w:pPr>
+      <w:r>
+        <w:rPr>
+          <w:b w:val="false"/>
+          <w:bCs w:val="false"/>
+        </w:rPr>
+        <w:t>Continued programming on the mower and finished the random turn function.</w:t>
+      </w:r>
+    </w:p>
+    <w:p>
+      <w:pPr>
+        <w:pStyle w:val="Normal"/>
+        <w:bidi w:val="0"/>
+        <w:jc w:val="start"/>
+        <w:rPr>
+          <w:b w:val="false"/>
+          <w:b w:val="false"/>
+          <w:bCs w:val="false"/>
+        </w:rPr>
+      </w:pPr>
+      <w:r>
+        <w:rPr>
+          <w:b w:val="false"/>
+          <w:bCs w:val="false"/>
+        </w:rPr>
+      </w:r>
+    </w:p>
+    <w:p>
+      <w:pPr>
+        <w:pStyle w:val="Normal"/>
+        <w:bidi w:val="0"/>
+        <w:jc w:val="start"/>
+        <w:rPr>
+          <w:b w:val="false"/>
+          <w:b w:val="false"/>
+          <w:bCs w:val="false"/>
+        </w:rPr>
+      </w:pPr>
+      <w:r>
+        <w:rPr>
+          <w:b w:val="false"/>
+          <w:bCs w:val="false"/>
+        </w:rPr>
+        <w:t>Friday:</w:t>
+      </w:r>
+    </w:p>
+    <w:p>
+      <w:pPr>
+        <w:pStyle w:val="Normal"/>
+        <w:numPr>
+          <w:ilvl w:val="0"/>
+          <w:numId w:val="13"/>
+        </w:numPr>
+        <w:bidi w:val="0"/>
+        <w:jc w:val="start"/>
+        <w:rPr>
+          <w:b w:val="false"/>
+          <w:b w:val="false"/>
+          <w:bCs w:val="false"/>
+        </w:rPr>
+      </w:pPr>
+      <w:r>
+        <w:rPr>
+          <w:rFonts w:ascii="Times New Roman" w:hAnsi="Times New Roman"/>
+          <w:b w:val="false"/>
+          <w:bCs w:val="false"/>
+        </w:rPr>
+        <w:t xml:space="preserve">Attended Linus Rudbeck’s second lecture. </w:t>
+      </w:r>
+      <w:r>
+        <w:rPr>
+          <w:rFonts w:ascii="Times New Roman" w:hAnsi="Times New Roman"/>
+          <w:b w:val="false"/>
+          <w:bCs w:val="false"/>
+        </w:rPr>
+        <w:t xml:space="preserve">We in the mower group had a meeting where we checked our progress, had a small discussion on how some functions and enum variables should be handled and then a small tutorial of how we were going to handle Github merges. The last thing I did for the day was to update my turn function based on feedback I got from the meeting. </w:t>
       </w:r>
     </w:p>
     <w:sectPr>
@@ -1377,6 +1897,1102 @@
     </w:lvl>
   </w:abstractNum>
   <w:abstractNum w:abstractNumId="7">
+    <w:lvl w:ilvl="0">
+      <w:start w:val="1"/>
+      <w:numFmt w:val="bullet"/>
+      <w:lvlText w:val=""/>
+      <w:lvlJc w:val="start"/>
+      <w:pPr>
+        <w:tabs>
+          <w:tab w:val="num" w:pos="720"/>
+        </w:tabs>
+        <w:ind w:start="720" w:hanging="360"/>
+      </w:pPr>
+      <w:rPr>
+        <w:rFonts w:ascii="Symbol" w:hAnsi="Symbol" w:cs="Symbol" w:hint="default"/>
+      </w:rPr>
+    </w:lvl>
+    <w:lvl w:ilvl="1">
+      <w:start w:val="1"/>
+      <w:numFmt w:val="bullet"/>
+      <w:lvlText w:val="◦"/>
+      <w:lvlJc w:val="start"/>
+      <w:pPr>
+        <w:tabs>
+          <w:tab w:val="num" w:pos="1080"/>
+        </w:tabs>
+        <w:ind w:start="1080" w:hanging="360"/>
+      </w:pPr>
+      <w:rPr>
+        <w:rFonts w:ascii="OpenSymbol" w:hAnsi="OpenSymbol" w:cs="OpenSymbol" w:hint="default"/>
+      </w:rPr>
+    </w:lvl>
+    <w:lvl w:ilvl="2">
+      <w:start w:val="1"/>
+      <w:numFmt w:val="bullet"/>
+      <w:lvlText w:val="▪"/>
+      <w:lvlJc w:val="start"/>
+      <w:pPr>
+        <w:tabs>
+          <w:tab w:val="num" w:pos="1440"/>
+        </w:tabs>
+        <w:ind w:start="1440" w:hanging="360"/>
+      </w:pPr>
+      <w:rPr>
+        <w:rFonts w:ascii="OpenSymbol" w:hAnsi="OpenSymbol" w:cs="OpenSymbol" w:hint="default"/>
+      </w:rPr>
+    </w:lvl>
+    <w:lvl w:ilvl="3">
+      <w:start w:val="1"/>
+      <w:numFmt w:val="bullet"/>
+      <w:lvlText w:val=""/>
+      <w:lvlJc w:val="start"/>
+      <w:pPr>
+        <w:tabs>
+          <w:tab w:val="num" w:pos="1800"/>
+        </w:tabs>
+        <w:ind w:start="1800" w:hanging="360"/>
+      </w:pPr>
+      <w:rPr>
+        <w:rFonts w:ascii="Symbol" w:hAnsi="Symbol" w:cs="Symbol" w:hint="default"/>
+      </w:rPr>
+    </w:lvl>
+    <w:lvl w:ilvl="4">
+      <w:start w:val="1"/>
+      <w:numFmt w:val="bullet"/>
+      <w:lvlText w:val="◦"/>
+      <w:lvlJc w:val="start"/>
+      <w:pPr>
+        <w:tabs>
+          <w:tab w:val="num" w:pos="2160"/>
+        </w:tabs>
+        <w:ind w:start="2160" w:hanging="360"/>
+      </w:pPr>
+      <w:rPr>
+        <w:rFonts w:ascii="OpenSymbol" w:hAnsi="OpenSymbol" w:cs="OpenSymbol" w:hint="default"/>
+      </w:rPr>
+    </w:lvl>
+    <w:lvl w:ilvl="5">
+      <w:start w:val="1"/>
+      <w:numFmt w:val="bullet"/>
+      <w:lvlText w:val="▪"/>
+      <w:lvlJc w:val="start"/>
+      <w:pPr>
+        <w:tabs>
+          <w:tab w:val="num" w:pos="2520"/>
+        </w:tabs>
+        <w:ind w:start="2520" w:hanging="360"/>
+      </w:pPr>
+      <w:rPr>
+        <w:rFonts w:ascii="OpenSymbol" w:hAnsi="OpenSymbol" w:cs="OpenSymbol" w:hint="default"/>
+      </w:rPr>
+    </w:lvl>
+    <w:lvl w:ilvl="6">
+      <w:start w:val="1"/>
+      <w:numFmt w:val="bullet"/>
+      <w:lvlText w:val=""/>
+      <w:lvlJc w:val="start"/>
+      <w:pPr>
+        <w:tabs>
+          <w:tab w:val="num" w:pos="2880"/>
+        </w:tabs>
+        <w:ind w:start="2880" w:hanging="360"/>
+      </w:pPr>
+      <w:rPr>
+        <w:rFonts w:ascii="Symbol" w:hAnsi="Symbol" w:cs="Symbol" w:hint="default"/>
+      </w:rPr>
+    </w:lvl>
+    <w:lvl w:ilvl="7">
+      <w:start w:val="1"/>
+      <w:numFmt w:val="bullet"/>
+      <w:lvlText w:val="◦"/>
+      <w:lvlJc w:val="start"/>
+      <w:pPr>
+        <w:tabs>
+          <w:tab w:val="num" w:pos="3240"/>
+        </w:tabs>
+        <w:ind w:start="3240" w:hanging="360"/>
+      </w:pPr>
+      <w:rPr>
+        <w:rFonts w:ascii="OpenSymbol" w:hAnsi="OpenSymbol" w:cs="OpenSymbol" w:hint="default"/>
+      </w:rPr>
+    </w:lvl>
+    <w:lvl w:ilvl="8">
+      <w:start w:val="1"/>
+      <w:numFmt w:val="bullet"/>
+      <w:lvlText w:val="▪"/>
+      <w:lvlJc w:val="start"/>
+      <w:pPr>
+        <w:tabs>
+          <w:tab w:val="num" w:pos="3600"/>
+        </w:tabs>
+        <w:ind w:start="3600" w:hanging="360"/>
+      </w:pPr>
+      <w:rPr>
+        <w:rFonts w:ascii="OpenSymbol" w:hAnsi="OpenSymbol" w:cs="OpenSymbol" w:hint="default"/>
+      </w:rPr>
+    </w:lvl>
+  </w:abstractNum>
+  <w:abstractNum w:abstractNumId="8">
+    <w:lvl w:ilvl="0">
+      <w:start w:val="1"/>
+      <w:numFmt w:val="bullet"/>
+      <w:lvlText w:val=""/>
+      <w:lvlJc w:val="start"/>
+      <w:pPr>
+        <w:tabs>
+          <w:tab w:val="num" w:pos="720"/>
+        </w:tabs>
+        <w:ind w:start="720" w:hanging="360"/>
+      </w:pPr>
+      <w:rPr>
+        <w:rFonts w:ascii="Symbol" w:hAnsi="Symbol" w:cs="Symbol" w:hint="default"/>
+      </w:rPr>
+    </w:lvl>
+    <w:lvl w:ilvl="1">
+      <w:start w:val="1"/>
+      <w:numFmt w:val="bullet"/>
+      <w:lvlText w:val="◦"/>
+      <w:lvlJc w:val="start"/>
+      <w:pPr>
+        <w:tabs>
+          <w:tab w:val="num" w:pos="1080"/>
+        </w:tabs>
+        <w:ind w:start="1080" w:hanging="360"/>
+      </w:pPr>
+      <w:rPr>
+        <w:rFonts w:ascii="OpenSymbol" w:hAnsi="OpenSymbol" w:cs="OpenSymbol" w:hint="default"/>
+      </w:rPr>
+    </w:lvl>
+    <w:lvl w:ilvl="2">
+      <w:start w:val="1"/>
+      <w:numFmt w:val="bullet"/>
+      <w:lvlText w:val="▪"/>
+      <w:lvlJc w:val="start"/>
+      <w:pPr>
+        <w:tabs>
+          <w:tab w:val="num" w:pos="1440"/>
+        </w:tabs>
+        <w:ind w:start="1440" w:hanging="360"/>
+      </w:pPr>
+      <w:rPr>
+        <w:rFonts w:ascii="OpenSymbol" w:hAnsi="OpenSymbol" w:cs="OpenSymbol" w:hint="default"/>
+      </w:rPr>
+    </w:lvl>
+    <w:lvl w:ilvl="3">
+      <w:start w:val="1"/>
+      <w:numFmt w:val="bullet"/>
+      <w:lvlText w:val=""/>
+      <w:lvlJc w:val="start"/>
+      <w:pPr>
+        <w:tabs>
+          <w:tab w:val="num" w:pos="1800"/>
+        </w:tabs>
+        <w:ind w:start="1800" w:hanging="360"/>
+      </w:pPr>
+      <w:rPr>
+        <w:rFonts w:ascii="Symbol" w:hAnsi="Symbol" w:cs="Symbol" w:hint="default"/>
+      </w:rPr>
+    </w:lvl>
+    <w:lvl w:ilvl="4">
+      <w:start w:val="1"/>
+      <w:numFmt w:val="bullet"/>
+      <w:lvlText w:val="◦"/>
+      <w:lvlJc w:val="start"/>
+      <w:pPr>
+        <w:tabs>
+          <w:tab w:val="num" w:pos="2160"/>
+        </w:tabs>
+        <w:ind w:start="2160" w:hanging="360"/>
+      </w:pPr>
+      <w:rPr>
+        <w:rFonts w:ascii="OpenSymbol" w:hAnsi="OpenSymbol" w:cs="OpenSymbol" w:hint="default"/>
+      </w:rPr>
+    </w:lvl>
+    <w:lvl w:ilvl="5">
+      <w:start w:val="1"/>
+      <w:numFmt w:val="bullet"/>
+      <w:lvlText w:val="▪"/>
+      <w:lvlJc w:val="start"/>
+      <w:pPr>
+        <w:tabs>
+          <w:tab w:val="num" w:pos="2520"/>
+        </w:tabs>
+        <w:ind w:start="2520" w:hanging="360"/>
+      </w:pPr>
+      <w:rPr>
+        <w:rFonts w:ascii="OpenSymbol" w:hAnsi="OpenSymbol" w:cs="OpenSymbol" w:hint="default"/>
+      </w:rPr>
+    </w:lvl>
+    <w:lvl w:ilvl="6">
+      <w:start w:val="1"/>
+      <w:numFmt w:val="bullet"/>
+      <w:lvlText w:val=""/>
+      <w:lvlJc w:val="start"/>
+      <w:pPr>
+        <w:tabs>
+          <w:tab w:val="num" w:pos="2880"/>
+        </w:tabs>
+        <w:ind w:start="2880" w:hanging="360"/>
+      </w:pPr>
+      <w:rPr>
+        <w:rFonts w:ascii="Symbol" w:hAnsi="Symbol" w:cs="Symbol" w:hint="default"/>
+      </w:rPr>
+    </w:lvl>
+    <w:lvl w:ilvl="7">
+      <w:start w:val="1"/>
+      <w:numFmt w:val="bullet"/>
+      <w:lvlText w:val="◦"/>
+      <w:lvlJc w:val="start"/>
+      <w:pPr>
+        <w:tabs>
+          <w:tab w:val="num" w:pos="3240"/>
+        </w:tabs>
+        <w:ind w:start="3240" w:hanging="360"/>
+      </w:pPr>
+      <w:rPr>
+        <w:rFonts w:ascii="OpenSymbol" w:hAnsi="OpenSymbol" w:cs="OpenSymbol" w:hint="default"/>
+      </w:rPr>
+    </w:lvl>
+    <w:lvl w:ilvl="8">
+      <w:start w:val="1"/>
+      <w:numFmt w:val="bullet"/>
+      <w:lvlText w:val="▪"/>
+      <w:lvlJc w:val="start"/>
+      <w:pPr>
+        <w:tabs>
+          <w:tab w:val="num" w:pos="3600"/>
+        </w:tabs>
+        <w:ind w:start="3600" w:hanging="360"/>
+      </w:pPr>
+      <w:rPr>
+        <w:rFonts w:ascii="OpenSymbol" w:hAnsi="OpenSymbol" w:cs="OpenSymbol" w:hint="default"/>
+      </w:rPr>
+    </w:lvl>
+  </w:abstractNum>
+  <w:abstractNum w:abstractNumId="9">
+    <w:lvl w:ilvl="0">
+      <w:start w:val="1"/>
+      <w:numFmt w:val="bullet"/>
+      <w:lvlText w:val=""/>
+      <w:lvlJc w:val="start"/>
+      <w:pPr>
+        <w:tabs>
+          <w:tab w:val="num" w:pos="720"/>
+        </w:tabs>
+        <w:ind w:start="720" w:hanging="360"/>
+      </w:pPr>
+      <w:rPr>
+        <w:rFonts w:ascii="Symbol" w:hAnsi="Symbol" w:cs="Symbol" w:hint="default"/>
+      </w:rPr>
+    </w:lvl>
+    <w:lvl w:ilvl="1">
+      <w:start w:val="1"/>
+      <w:numFmt w:val="bullet"/>
+      <w:lvlText w:val="◦"/>
+      <w:lvlJc w:val="start"/>
+      <w:pPr>
+        <w:tabs>
+          <w:tab w:val="num" w:pos="1080"/>
+        </w:tabs>
+        <w:ind w:start="1080" w:hanging="360"/>
+      </w:pPr>
+      <w:rPr>
+        <w:rFonts w:ascii="OpenSymbol" w:hAnsi="OpenSymbol" w:cs="OpenSymbol" w:hint="default"/>
+      </w:rPr>
+    </w:lvl>
+    <w:lvl w:ilvl="2">
+      <w:start w:val="1"/>
+      <w:numFmt w:val="bullet"/>
+      <w:lvlText w:val="▪"/>
+      <w:lvlJc w:val="start"/>
+      <w:pPr>
+        <w:tabs>
+          <w:tab w:val="num" w:pos="1440"/>
+        </w:tabs>
+        <w:ind w:start="1440" w:hanging="360"/>
+      </w:pPr>
+      <w:rPr>
+        <w:rFonts w:ascii="OpenSymbol" w:hAnsi="OpenSymbol" w:cs="OpenSymbol" w:hint="default"/>
+      </w:rPr>
+    </w:lvl>
+    <w:lvl w:ilvl="3">
+      <w:start w:val="1"/>
+      <w:numFmt w:val="bullet"/>
+      <w:lvlText w:val=""/>
+      <w:lvlJc w:val="start"/>
+      <w:pPr>
+        <w:tabs>
+          <w:tab w:val="num" w:pos="1800"/>
+        </w:tabs>
+        <w:ind w:start="1800" w:hanging="360"/>
+      </w:pPr>
+      <w:rPr>
+        <w:rFonts w:ascii="Symbol" w:hAnsi="Symbol" w:cs="Symbol" w:hint="default"/>
+      </w:rPr>
+    </w:lvl>
+    <w:lvl w:ilvl="4">
+      <w:start w:val="1"/>
+      <w:numFmt w:val="bullet"/>
+      <w:lvlText w:val="◦"/>
+      <w:lvlJc w:val="start"/>
+      <w:pPr>
+        <w:tabs>
+          <w:tab w:val="num" w:pos="2160"/>
+        </w:tabs>
+        <w:ind w:start="2160" w:hanging="360"/>
+      </w:pPr>
+      <w:rPr>
+        <w:rFonts w:ascii="OpenSymbol" w:hAnsi="OpenSymbol" w:cs="OpenSymbol" w:hint="default"/>
+      </w:rPr>
+    </w:lvl>
+    <w:lvl w:ilvl="5">
+      <w:start w:val="1"/>
+      <w:numFmt w:val="bullet"/>
+      <w:lvlText w:val="▪"/>
+      <w:lvlJc w:val="start"/>
+      <w:pPr>
+        <w:tabs>
+          <w:tab w:val="num" w:pos="2520"/>
+        </w:tabs>
+        <w:ind w:start="2520" w:hanging="360"/>
+      </w:pPr>
+      <w:rPr>
+        <w:rFonts w:ascii="OpenSymbol" w:hAnsi="OpenSymbol" w:cs="OpenSymbol" w:hint="default"/>
+      </w:rPr>
+    </w:lvl>
+    <w:lvl w:ilvl="6">
+      <w:start w:val="1"/>
+      <w:numFmt w:val="bullet"/>
+      <w:lvlText w:val=""/>
+      <w:lvlJc w:val="start"/>
+      <w:pPr>
+        <w:tabs>
+          <w:tab w:val="num" w:pos="2880"/>
+        </w:tabs>
+        <w:ind w:start="2880" w:hanging="360"/>
+      </w:pPr>
+      <w:rPr>
+        <w:rFonts w:ascii="Symbol" w:hAnsi="Symbol" w:cs="Symbol" w:hint="default"/>
+      </w:rPr>
+    </w:lvl>
+    <w:lvl w:ilvl="7">
+      <w:start w:val="1"/>
+      <w:numFmt w:val="bullet"/>
+      <w:lvlText w:val="◦"/>
+      <w:lvlJc w:val="start"/>
+      <w:pPr>
+        <w:tabs>
+          <w:tab w:val="num" w:pos="3240"/>
+        </w:tabs>
+        <w:ind w:start="3240" w:hanging="360"/>
+      </w:pPr>
+      <w:rPr>
+        <w:rFonts w:ascii="OpenSymbol" w:hAnsi="OpenSymbol" w:cs="OpenSymbol" w:hint="default"/>
+      </w:rPr>
+    </w:lvl>
+    <w:lvl w:ilvl="8">
+      <w:start w:val="1"/>
+      <w:numFmt w:val="bullet"/>
+      <w:lvlText w:val="▪"/>
+      <w:lvlJc w:val="start"/>
+      <w:pPr>
+        <w:tabs>
+          <w:tab w:val="num" w:pos="3600"/>
+        </w:tabs>
+        <w:ind w:start="3600" w:hanging="360"/>
+      </w:pPr>
+      <w:rPr>
+        <w:rFonts w:ascii="OpenSymbol" w:hAnsi="OpenSymbol" w:cs="OpenSymbol" w:hint="default"/>
+      </w:rPr>
+    </w:lvl>
+  </w:abstractNum>
+  <w:abstractNum w:abstractNumId="10">
+    <w:lvl w:ilvl="0">
+      <w:start w:val="1"/>
+      <w:numFmt w:val="bullet"/>
+      <w:lvlText w:val=""/>
+      <w:lvlJc w:val="start"/>
+      <w:pPr>
+        <w:tabs>
+          <w:tab w:val="num" w:pos="720"/>
+        </w:tabs>
+        <w:ind w:start="720" w:hanging="360"/>
+      </w:pPr>
+      <w:rPr>
+        <w:rFonts w:ascii="Symbol" w:hAnsi="Symbol" w:cs="Symbol" w:hint="default"/>
+      </w:rPr>
+    </w:lvl>
+    <w:lvl w:ilvl="1">
+      <w:start w:val="1"/>
+      <w:numFmt w:val="bullet"/>
+      <w:lvlText w:val="◦"/>
+      <w:lvlJc w:val="start"/>
+      <w:pPr>
+        <w:tabs>
+          <w:tab w:val="num" w:pos="1080"/>
+        </w:tabs>
+        <w:ind w:start="1080" w:hanging="360"/>
+      </w:pPr>
+      <w:rPr>
+        <w:rFonts w:ascii="OpenSymbol" w:hAnsi="OpenSymbol" w:cs="OpenSymbol" w:hint="default"/>
+      </w:rPr>
+    </w:lvl>
+    <w:lvl w:ilvl="2">
+      <w:start w:val="1"/>
+      <w:numFmt w:val="bullet"/>
+      <w:lvlText w:val="▪"/>
+      <w:lvlJc w:val="start"/>
+      <w:pPr>
+        <w:tabs>
+          <w:tab w:val="num" w:pos="1440"/>
+        </w:tabs>
+        <w:ind w:start="1440" w:hanging="360"/>
+      </w:pPr>
+      <w:rPr>
+        <w:rFonts w:ascii="OpenSymbol" w:hAnsi="OpenSymbol" w:cs="OpenSymbol" w:hint="default"/>
+      </w:rPr>
+    </w:lvl>
+    <w:lvl w:ilvl="3">
+      <w:start w:val="1"/>
+      <w:numFmt w:val="bullet"/>
+      <w:lvlText w:val=""/>
+      <w:lvlJc w:val="start"/>
+      <w:pPr>
+        <w:tabs>
+          <w:tab w:val="num" w:pos="1800"/>
+        </w:tabs>
+        <w:ind w:start="1800" w:hanging="360"/>
+      </w:pPr>
+      <w:rPr>
+        <w:rFonts w:ascii="Symbol" w:hAnsi="Symbol" w:cs="Symbol" w:hint="default"/>
+      </w:rPr>
+    </w:lvl>
+    <w:lvl w:ilvl="4">
+      <w:start w:val="1"/>
+      <w:numFmt w:val="bullet"/>
+      <w:lvlText w:val="◦"/>
+      <w:lvlJc w:val="start"/>
+      <w:pPr>
+        <w:tabs>
+          <w:tab w:val="num" w:pos="2160"/>
+        </w:tabs>
+        <w:ind w:start="2160" w:hanging="360"/>
+      </w:pPr>
+      <w:rPr>
+        <w:rFonts w:ascii="OpenSymbol" w:hAnsi="OpenSymbol" w:cs="OpenSymbol" w:hint="default"/>
+      </w:rPr>
+    </w:lvl>
+    <w:lvl w:ilvl="5">
+      <w:start w:val="1"/>
+      <w:numFmt w:val="bullet"/>
+      <w:lvlText w:val="▪"/>
+      <w:lvlJc w:val="start"/>
+      <w:pPr>
+        <w:tabs>
+          <w:tab w:val="num" w:pos="2520"/>
+        </w:tabs>
+        <w:ind w:start="2520" w:hanging="360"/>
+      </w:pPr>
+      <w:rPr>
+        <w:rFonts w:ascii="OpenSymbol" w:hAnsi="OpenSymbol" w:cs="OpenSymbol" w:hint="default"/>
+      </w:rPr>
+    </w:lvl>
+    <w:lvl w:ilvl="6">
+      <w:start w:val="1"/>
+      <w:numFmt w:val="bullet"/>
+      <w:lvlText w:val=""/>
+      <w:lvlJc w:val="start"/>
+      <w:pPr>
+        <w:tabs>
+          <w:tab w:val="num" w:pos="2880"/>
+        </w:tabs>
+        <w:ind w:start="2880" w:hanging="360"/>
+      </w:pPr>
+      <w:rPr>
+        <w:rFonts w:ascii="Symbol" w:hAnsi="Symbol" w:cs="Symbol" w:hint="default"/>
+      </w:rPr>
+    </w:lvl>
+    <w:lvl w:ilvl="7">
+      <w:start w:val="1"/>
+      <w:numFmt w:val="bullet"/>
+      <w:lvlText w:val="◦"/>
+      <w:lvlJc w:val="start"/>
+      <w:pPr>
+        <w:tabs>
+          <w:tab w:val="num" w:pos="3240"/>
+        </w:tabs>
+        <w:ind w:start="3240" w:hanging="360"/>
+      </w:pPr>
+      <w:rPr>
+        <w:rFonts w:ascii="OpenSymbol" w:hAnsi="OpenSymbol" w:cs="OpenSymbol" w:hint="default"/>
+      </w:rPr>
+    </w:lvl>
+    <w:lvl w:ilvl="8">
+      <w:start w:val="1"/>
+      <w:numFmt w:val="bullet"/>
+      <w:lvlText w:val="▪"/>
+      <w:lvlJc w:val="start"/>
+      <w:pPr>
+        <w:tabs>
+          <w:tab w:val="num" w:pos="3600"/>
+        </w:tabs>
+        <w:ind w:start="3600" w:hanging="360"/>
+      </w:pPr>
+      <w:rPr>
+        <w:rFonts w:ascii="OpenSymbol" w:hAnsi="OpenSymbol" w:cs="OpenSymbol" w:hint="default"/>
+      </w:rPr>
+    </w:lvl>
+  </w:abstractNum>
+  <w:abstractNum w:abstractNumId="11">
+    <w:lvl w:ilvl="0">
+      <w:start w:val="1"/>
+      <w:numFmt w:val="bullet"/>
+      <w:lvlText w:val=""/>
+      <w:lvlJc w:val="start"/>
+      <w:pPr>
+        <w:tabs>
+          <w:tab w:val="num" w:pos="720"/>
+        </w:tabs>
+        <w:ind w:start="720" w:hanging="360"/>
+      </w:pPr>
+      <w:rPr>
+        <w:rFonts w:ascii="Symbol" w:hAnsi="Symbol" w:cs="Symbol" w:hint="default"/>
+      </w:rPr>
+    </w:lvl>
+    <w:lvl w:ilvl="1">
+      <w:start w:val="1"/>
+      <w:numFmt w:val="bullet"/>
+      <w:lvlText w:val="◦"/>
+      <w:lvlJc w:val="start"/>
+      <w:pPr>
+        <w:tabs>
+          <w:tab w:val="num" w:pos="1080"/>
+        </w:tabs>
+        <w:ind w:start="1080" w:hanging="360"/>
+      </w:pPr>
+      <w:rPr>
+        <w:rFonts w:ascii="OpenSymbol" w:hAnsi="OpenSymbol" w:cs="OpenSymbol" w:hint="default"/>
+      </w:rPr>
+    </w:lvl>
+    <w:lvl w:ilvl="2">
+      <w:start w:val="1"/>
+      <w:numFmt w:val="bullet"/>
+      <w:lvlText w:val="▪"/>
+      <w:lvlJc w:val="start"/>
+      <w:pPr>
+        <w:tabs>
+          <w:tab w:val="num" w:pos="1440"/>
+        </w:tabs>
+        <w:ind w:start="1440" w:hanging="360"/>
+      </w:pPr>
+      <w:rPr>
+        <w:rFonts w:ascii="OpenSymbol" w:hAnsi="OpenSymbol" w:cs="OpenSymbol" w:hint="default"/>
+      </w:rPr>
+    </w:lvl>
+    <w:lvl w:ilvl="3">
+      <w:start w:val="1"/>
+      <w:numFmt w:val="bullet"/>
+      <w:lvlText w:val=""/>
+      <w:lvlJc w:val="start"/>
+      <w:pPr>
+        <w:tabs>
+          <w:tab w:val="num" w:pos="1800"/>
+        </w:tabs>
+        <w:ind w:start="1800" w:hanging="360"/>
+      </w:pPr>
+      <w:rPr>
+        <w:rFonts w:ascii="Symbol" w:hAnsi="Symbol" w:cs="Symbol" w:hint="default"/>
+      </w:rPr>
+    </w:lvl>
+    <w:lvl w:ilvl="4">
+      <w:start w:val="1"/>
+      <w:numFmt w:val="bullet"/>
+      <w:lvlText w:val="◦"/>
+      <w:lvlJc w:val="start"/>
+      <w:pPr>
+        <w:tabs>
+          <w:tab w:val="num" w:pos="2160"/>
+        </w:tabs>
+        <w:ind w:start="2160" w:hanging="360"/>
+      </w:pPr>
+      <w:rPr>
+        <w:rFonts w:ascii="OpenSymbol" w:hAnsi="OpenSymbol" w:cs="OpenSymbol" w:hint="default"/>
+      </w:rPr>
+    </w:lvl>
+    <w:lvl w:ilvl="5">
+      <w:start w:val="1"/>
+      <w:numFmt w:val="bullet"/>
+      <w:lvlText w:val="▪"/>
+      <w:lvlJc w:val="start"/>
+      <w:pPr>
+        <w:tabs>
+          <w:tab w:val="num" w:pos="2520"/>
+        </w:tabs>
+        <w:ind w:start="2520" w:hanging="360"/>
+      </w:pPr>
+      <w:rPr>
+        <w:rFonts w:ascii="OpenSymbol" w:hAnsi="OpenSymbol" w:cs="OpenSymbol" w:hint="default"/>
+      </w:rPr>
+    </w:lvl>
+    <w:lvl w:ilvl="6">
+      <w:start w:val="1"/>
+      <w:numFmt w:val="bullet"/>
+      <w:lvlText w:val=""/>
+      <w:lvlJc w:val="start"/>
+      <w:pPr>
+        <w:tabs>
+          <w:tab w:val="num" w:pos="2880"/>
+        </w:tabs>
+        <w:ind w:start="2880" w:hanging="360"/>
+      </w:pPr>
+      <w:rPr>
+        <w:rFonts w:ascii="Symbol" w:hAnsi="Symbol" w:cs="Symbol" w:hint="default"/>
+      </w:rPr>
+    </w:lvl>
+    <w:lvl w:ilvl="7">
+      <w:start w:val="1"/>
+      <w:numFmt w:val="bullet"/>
+      <w:lvlText w:val="◦"/>
+      <w:lvlJc w:val="start"/>
+      <w:pPr>
+        <w:tabs>
+          <w:tab w:val="num" w:pos="3240"/>
+        </w:tabs>
+        <w:ind w:start="3240" w:hanging="360"/>
+      </w:pPr>
+      <w:rPr>
+        <w:rFonts w:ascii="OpenSymbol" w:hAnsi="OpenSymbol" w:cs="OpenSymbol" w:hint="default"/>
+      </w:rPr>
+    </w:lvl>
+    <w:lvl w:ilvl="8">
+      <w:start w:val="1"/>
+      <w:numFmt w:val="bullet"/>
+      <w:lvlText w:val="▪"/>
+      <w:lvlJc w:val="start"/>
+      <w:pPr>
+        <w:tabs>
+          <w:tab w:val="num" w:pos="3600"/>
+        </w:tabs>
+        <w:ind w:start="3600" w:hanging="360"/>
+      </w:pPr>
+      <w:rPr>
+        <w:rFonts w:ascii="OpenSymbol" w:hAnsi="OpenSymbol" w:cs="OpenSymbol" w:hint="default"/>
+      </w:rPr>
+    </w:lvl>
+  </w:abstractNum>
+  <w:abstractNum w:abstractNumId="12">
+    <w:lvl w:ilvl="0">
+      <w:start w:val="1"/>
+      <w:numFmt w:val="bullet"/>
+      <w:lvlText w:val=""/>
+      <w:lvlJc w:val="start"/>
+      <w:pPr>
+        <w:tabs>
+          <w:tab w:val="num" w:pos="720"/>
+        </w:tabs>
+        <w:ind w:start="720" w:hanging="360"/>
+      </w:pPr>
+      <w:rPr>
+        <w:rFonts w:ascii="Symbol" w:hAnsi="Symbol" w:cs="Symbol" w:hint="default"/>
+      </w:rPr>
+    </w:lvl>
+    <w:lvl w:ilvl="1">
+      <w:start w:val="1"/>
+      <w:numFmt w:val="bullet"/>
+      <w:lvlText w:val="◦"/>
+      <w:lvlJc w:val="start"/>
+      <w:pPr>
+        <w:tabs>
+          <w:tab w:val="num" w:pos="1080"/>
+        </w:tabs>
+        <w:ind w:start="1080" w:hanging="360"/>
+      </w:pPr>
+      <w:rPr>
+        <w:rFonts w:ascii="OpenSymbol" w:hAnsi="OpenSymbol" w:cs="OpenSymbol" w:hint="default"/>
+      </w:rPr>
+    </w:lvl>
+    <w:lvl w:ilvl="2">
+      <w:start w:val="1"/>
+      <w:numFmt w:val="bullet"/>
+      <w:lvlText w:val="▪"/>
+      <w:lvlJc w:val="start"/>
+      <w:pPr>
+        <w:tabs>
+          <w:tab w:val="num" w:pos="1440"/>
+        </w:tabs>
+        <w:ind w:start="1440" w:hanging="360"/>
+      </w:pPr>
+      <w:rPr>
+        <w:rFonts w:ascii="OpenSymbol" w:hAnsi="OpenSymbol" w:cs="OpenSymbol" w:hint="default"/>
+      </w:rPr>
+    </w:lvl>
+    <w:lvl w:ilvl="3">
+      <w:start w:val="1"/>
+      <w:numFmt w:val="bullet"/>
+      <w:lvlText w:val=""/>
+      <w:lvlJc w:val="start"/>
+      <w:pPr>
+        <w:tabs>
+          <w:tab w:val="num" w:pos="1800"/>
+        </w:tabs>
+        <w:ind w:start="1800" w:hanging="360"/>
+      </w:pPr>
+      <w:rPr>
+        <w:rFonts w:ascii="Symbol" w:hAnsi="Symbol" w:cs="Symbol" w:hint="default"/>
+      </w:rPr>
+    </w:lvl>
+    <w:lvl w:ilvl="4">
+      <w:start w:val="1"/>
+      <w:numFmt w:val="bullet"/>
+      <w:lvlText w:val="◦"/>
+      <w:lvlJc w:val="start"/>
+      <w:pPr>
+        <w:tabs>
+          <w:tab w:val="num" w:pos="2160"/>
+        </w:tabs>
+        <w:ind w:start="2160" w:hanging="360"/>
+      </w:pPr>
+      <w:rPr>
+        <w:rFonts w:ascii="OpenSymbol" w:hAnsi="OpenSymbol" w:cs="OpenSymbol" w:hint="default"/>
+      </w:rPr>
+    </w:lvl>
+    <w:lvl w:ilvl="5">
+      <w:start w:val="1"/>
+      <w:numFmt w:val="bullet"/>
+      <w:lvlText w:val="▪"/>
+      <w:lvlJc w:val="start"/>
+      <w:pPr>
+        <w:tabs>
+          <w:tab w:val="num" w:pos="2520"/>
+        </w:tabs>
+        <w:ind w:start="2520" w:hanging="360"/>
+      </w:pPr>
+      <w:rPr>
+        <w:rFonts w:ascii="OpenSymbol" w:hAnsi="OpenSymbol" w:cs="OpenSymbol" w:hint="default"/>
+      </w:rPr>
+    </w:lvl>
+    <w:lvl w:ilvl="6">
+      <w:start w:val="1"/>
+      <w:numFmt w:val="bullet"/>
+      <w:lvlText w:val=""/>
+      <w:lvlJc w:val="start"/>
+      <w:pPr>
+        <w:tabs>
+          <w:tab w:val="num" w:pos="2880"/>
+        </w:tabs>
+        <w:ind w:start="2880" w:hanging="360"/>
+      </w:pPr>
+      <w:rPr>
+        <w:rFonts w:ascii="Symbol" w:hAnsi="Symbol" w:cs="Symbol" w:hint="default"/>
+      </w:rPr>
+    </w:lvl>
+    <w:lvl w:ilvl="7">
+      <w:start w:val="1"/>
+      <w:numFmt w:val="bullet"/>
+      <w:lvlText w:val="◦"/>
+      <w:lvlJc w:val="start"/>
+      <w:pPr>
+        <w:tabs>
+          <w:tab w:val="num" w:pos="3240"/>
+        </w:tabs>
+        <w:ind w:start="3240" w:hanging="360"/>
+      </w:pPr>
+      <w:rPr>
+        <w:rFonts w:ascii="OpenSymbol" w:hAnsi="OpenSymbol" w:cs="OpenSymbol" w:hint="default"/>
+      </w:rPr>
+    </w:lvl>
+    <w:lvl w:ilvl="8">
+      <w:start w:val="1"/>
+      <w:numFmt w:val="bullet"/>
+      <w:lvlText w:val="▪"/>
+      <w:lvlJc w:val="start"/>
+      <w:pPr>
+        <w:tabs>
+          <w:tab w:val="num" w:pos="3600"/>
+        </w:tabs>
+        <w:ind w:start="3600" w:hanging="360"/>
+      </w:pPr>
+      <w:rPr>
+        <w:rFonts w:ascii="OpenSymbol" w:hAnsi="OpenSymbol" w:cs="OpenSymbol" w:hint="default"/>
+      </w:rPr>
+    </w:lvl>
+  </w:abstractNum>
+  <w:abstractNum w:abstractNumId="13">
+    <w:lvl w:ilvl="0">
+      <w:start w:val="1"/>
+      <w:numFmt w:val="bullet"/>
+      <w:lvlText w:val=""/>
+      <w:lvlJc w:val="start"/>
+      <w:pPr>
+        <w:tabs>
+          <w:tab w:val="num" w:pos="720"/>
+        </w:tabs>
+        <w:ind w:start="720" w:hanging="360"/>
+      </w:pPr>
+      <w:rPr>
+        <w:rFonts w:ascii="Symbol" w:hAnsi="Symbol" w:cs="Symbol" w:hint="default"/>
+      </w:rPr>
+    </w:lvl>
+    <w:lvl w:ilvl="1">
+      <w:start w:val="1"/>
+      <w:numFmt w:val="bullet"/>
+      <w:lvlText w:val="◦"/>
+      <w:lvlJc w:val="start"/>
+      <w:pPr>
+        <w:tabs>
+          <w:tab w:val="num" w:pos="1080"/>
+        </w:tabs>
+        <w:ind w:start="1080" w:hanging="360"/>
+      </w:pPr>
+      <w:rPr>
+        <w:rFonts w:ascii="OpenSymbol" w:hAnsi="OpenSymbol" w:cs="OpenSymbol" w:hint="default"/>
+      </w:rPr>
+    </w:lvl>
+    <w:lvl w:ilvl="2">
+      <w:start w:val="1"/>
+      <w:numFmt w:val="bullet"/>
+      <w:lvlText w:val="▪"/>
+      <w:lvlJc w:val="start"/>
+      <w:pPr>
+        <w:tabs>
+          <w:tab w:val="num" w:pos="1440"/>
+        </w:tabs>
+        <w:ind w:start="1440" w:hanging="360"/>
+      </w:pPr>
+      <w:rPr>
+        <w:rFonts w:ascii="OpenSymbol" w:hAnsi="OpenSymbol" w:cs="OpenSymbol" w:hint="default"/>
+      </w:rPr>
+    </w:lvl>
+    <w:lvl w:ilvl="3">
+      <w:start w:val="1"/>
+      <w:numFmt w:val="bullet"/>
+      <w:lvlText w:val=""/>
+      <w:lvlJc w:val="start"/>
+      <w:pPr>
+        <w:tabs>
+          <w:tab w:val="num" w:pos="1800"/>
+        </w:tabs>
+        <w:ind w:start="1800" w:hanging="360"/>
+      </w:pPr>
+      <w:rPr>
+        <w:rFonts w:ascii="Symbol" w:hAnsi="Symbol" w:cs="Symbol" w:hint="default"/>
+      </w:rPr>
+    </w:lvl>
+    <w:lvl w:ilvl="4">
+      <w:start w:val="1"/>
+      <w:numFmt w:val="bullet"/>
+      <w:lvlText w:val="◦"/>
+      <w:lvlJc w:val="start"/>
+      <w:pPr>
+        <w:tabs>
+          <w:tab w:val="num" w:pos="2160"/>
+        </w:tabs>
+        <w:ind w:start="2160" w:hanging="360"/>
+      </w:pPr>
+      <w:rPr>
+        <w:rFonts w:ascii="OpenSymbol" w:hAnsi="OpenSymbol" w:cs="OpenSymbol" w:hint="default"/>
+      </w:rPr>
+    </w:lvl>
+    <w:lvl w:ilvl="5">
+      <w:start w:val="1"/>
+      <w:numFmt w:val="bullet"/>
+      <w:lvlText w:val="▪"/>
+      <w:lvlJc w:val="start"/>
+      <w:pPr>
+        <w:tabs>
+          <w:tab w:val="num" w:pos="2520"/>
+        </w:tabs>
+        <w:ind w:start="2520" w:hanging="360"/>
+      </w:pPr>
+      <w:rPr>
+        <w:rFonts w:ascii="OpenSymbol" w:hAnsi="OpenSymbol" w:cs="OpenSymbol" w:hint="default"/>
+      </w:rPr>
+    </w:lvl>
+    <w:lvl w:ilvl="6">
+      <w:start w:val="1"/>
+      <w:numFmt w:val="bullet"/>
+      <w:lvlText w:val=""/>
+      <w:lvlJc w:val="start"/>
+      <w:pPr>
+        <w:tabs>
+          <w:tab w:val="num" w:pos="2880"/>
+        </w:tabs>
+        <w:ind w:start="2880" w:hanging="360"/>
+      </w:pPr>
+      <w:rPr>
+        <w:rFonts w:ascii="Symbol" w:hAnsi="Symbol" w:cs="Symbol" w:hint="default"/>
+      </w:rPr>
+    </w:lvl>
+    <w:lvl w:ilvl="7">
+      <w:start w:val="1"/>
+      <w:numFmt w:val="bullet"/>
+      <w:lvlText w:val="◦"/>
+      <w:lvlJc w:val="start"/>
+      <w:pPr>
+        <w:tabs>
+          <w:tab w:val="num" w:pos="3240"/>
+        </w:tabs>
+        <w:ind w:start="3240" w:hanging="360"/>
+      </w:pPr>
+      <w:rPr>
+        <w:rFonts w:ascii="OpenSymbol" w:hAnsi="OpenSymbol" w:cs="OpenSymbol" w:hint="default"/>
+      </w:rPr>
+    </w:lvl>
+    <w:lvl w:ilvl="8">
+      <w:start w:val="1"/>
+      <w:numFmt w:val="bullet"/>
+      <w:lvlText w:val="▪"/>
+      <w:lvlJc w:val="start"/>
+      <w:pPr>
+        <w:tabs>
+          <w:tab w:val="num" w:pos="3600"/>
+        </w:tabs>
+        <w:ind w:start="3600" w:hanging="360"/>
+      </w:pPr>
+      <w:rPr>
+        <w:rFonts w:ascii="OpenSymbol" w:hAnsi="OpenSymbol" w:cs="OpenSymbol" w:hint="default"/>
+      </w:rPr>
+    </w:lvl>
+  </w:abstractNum>
+  <w:abstractNum w:abstractNumId="14">
+    <w:lvl w:ilvl="0">
+      <w:start w:val="1"/>
+      <w:numFmt w:val="bullet"/>
+      <w:lvlText w:val=""/>
+      <w:lvlJc w:val="start"/>
+      <w:pPr>
+        <w:tabs>
+          <w:tab w:val="num" w:pos="720"/>
+        </w:tabs>
+        <w:ind w:start="720" w:hanging="360"/>
+      </w:pPr>
+      <w:rPr>
+        <w:rFonts w:ascii="Symbol" w:hAnsi="Symbol" w:cs="Symbol" w:hint="default"/>
+      </w:rPr>
+    </w:lvl>
+    <w:lvl w:ilvl="1">
+      <w:start w:val="1"/>
+      <w:numFmt w:val="bullet"/>
+      <w:lvlText w:val="◦"/>
+      <w:lvlJc w:val="start"/>
+      <w:pPr>
+        <w:tabs>
+          <w:tab w:val="num" w:pos="1080"/>
+        </w:tabs>
+        <w:ind w:start="1080" w:hanging="360"/>
+      </w:pPr>
+      <w:rPr>
+        <w:rFonts w:ascii="OpenSymbol" w:hAnsi="OpenSymbol" w:cs="OpenSymbol" w:hint="default"/>
+      </w:rPr>
+    </w:lvl>
+    <w:lvl w:ilvl="2">
+      <w:start w:val="1"/>
+      <w:numFmt w:val="bullet"/>
+      <w:lvlText w:val="▪"/>
+      <w:lvlJc w:val="start"/>
+      <w:pPr>
+        <w:tabs>
+          <w:tab w:val="num" w:pos="1440"/>
+        </w:tabs>
+        <w:ind w:start="1440" w:hanging="360"/>
+      </w:pPr>
+      <w:rPr>
+        <w:rFonts w:ascii="OpenSymbol" w:hAnsi="OpenSymbol" w:cs="OpenSymbol" w:hint="default"/>
+      </w:rPr>
+    </w:lvl>
+    <w:lvl w:ilvl="3">
+      <w:start w:val="1"/>
+      <w:numFmt w:val="bullet"/>
+      <w:lvlText w:val=""/>
+      <w:lvlJc w:val="start"/>
+      <w:pPr>
+        <w:tabs>
+          <w:tab w:val="num" w:pos="1800"/>
+        </w:tabs>
+        <w:ind w:start="1800" w:hanging="360"/>
+      </w:pPr>
+      <w:rPr>
+        <w:rFonts w:ascii="Symbol" w:hAnsi="Symbol" w:cs="Symbol" w:hint="default"/>
+      </w:rPr>
+    </w:lvl>
+    <w:lvl w:ilvl="4">
+      <w:start w:val="1"/>
+      <w:numFmt w:val="bullet"/>
+      <w:lvlText w:val="◦"/>
+      <w:lvlJc w:val="start"/>
+      <w:pPr>
+        <w:tabs>
+          <w:tab w:val="num" w:pos="2160"/>
+        </w:tabs>
+        <w:ind w:start="2160" w:hanging="360"/>
+      </w:pPr>
+      <w:rPr>
+        <w:rFonts w:ascii="OpenSymbol" w:hAnsi="OpenSymbol" w:cs="OpenSymbol" w:hint="default"/>
+      </w:rPr>
+    </w:lvl>
+    <w:lvl w:ilvl="5">
+      <w:start w:val="1"/>
+      <w:numFmt w:val="bullet"/>
+      <w:lvlText w:val="▪"/>
+      <w:lvlJc w:val="start"/>
+      <w:pPr>
+        <w:tabs>
+          <w:tab w:val="num" w:pos="2520"/>
+        </w:tabs>
+        <w:ind w:start="2520" w:hanging="360"/>
+      </w:pPr>
+      <w:rPr>
+        <w:rFonts w:ascii="OpenSymbol" w:hAnsi="OpenSymbol" w:cs="OpenSymbol" w:hint="default"/>
+      </w:rPr>
+    </w:lvl>
+    <w:lvl w:ilvl="6">
+      <w:start w:val="1"/>
+      <w:numFmt w:val="bullet"/>
+      <w:lvlText w:val=""/>
+      <w:lvlJc w:val="start"/>
+      <w:pPr>
+        <w:tabs>
+          <w:tab w:val="num" w:pos="2880"/>
+        </w:tabs>
+        <w:ind w:start="2880" w:hanging="360"/>
+      </w:pPr>
+      <w:rPr>
+        <w:rFonts w:ascii="Symbol" w:hAnsi="Symbol" w:cs="Symbol" w:hint="default"/>
+      </w:rPr>
+    </w:lvl>
+    <w:lvl w:ilvl="7">
+      <w:start w:val="1"/>
+      <w:numFmt w:val="bullet"/>
+      <w:lvlText w:val="◦"/>
+      <w:lvlJc w:val="start"/>
+      <w:pPr>
+        <w:tabs>
+          <w:tab w:val="num" w:pos="3240"/>
+        </w:tabs>
+        <w:ind w:start="3240" w:hanging="360"/>
+      </w:pPr>
+      <w:rPr>
+        <w:rFonts w:ascii="OpenSymbol" w:hAnsi="OpenSymbol" w:cs="OpenSymbol" w:hint="default"/>
+      </w:rPr>
+    </w:lvl>
+    <w:lvl w:ilvl="8">
+      <w:start w:val="1"/>
+      <w:numFmt w:val="bullet"/>
+      <w:lvlText w:val="▪"/>
+      <w:lvlJc w:val="start"/>
+      <w:pPr>
+        <w:tabs>
+          <w:tab w:val="num" w:pos="3600"/>
+        </w:tabs>
+        <w:ind w:start="3600" w:hanging="360"/>
+      </w:pPr>
+      <w:rPr>
+        <w:rFonts w:ascii="OpenSymbol" w:hAnsi="OpenSymbol" w:cs="OpenSymbol" w:hint="default"/>
+      </w:rPr>
+    </w:lvl>
+  </w:abstractNum>
+  <w:abstractNum w:abstractNumId="15">
     <w:lvl w:ilvl="0">
       <w:start w:val="1"/>
       <w:numFmt w:val="none"/>
@@ -1515,6 +3131,30 @@
   </w:num>
   <w:num w:numId="7">
     <w:abstractNumId w:val="7"/>
+  </w:num>
+  <w:num w:numId="8">
+    <w:abstractNumId w:val="8"/>
+  </w:num>
+  <w:num w:numId="9">
+    <w:abstractNumId w:val="9"/>
+  </w:num>
+  <w:num w:numId="10">
+    <w:abstractNumId w:val="10"/>
+  </w:num>
+  <w:num w:numId="11">
+    <w:abstractNumId w:val="11"/>
+  </w:num>
+  <w:num w:numId="12">
+    <w:abstractNumId w:val="12"/>
+  </w:num>
+  <w:num w:numId="13">
+    <w:abstractNumId w:val="13"/>
+  </w:num>
+  <w:num w:numId="14">
+    <w:abstractNumId w:val="14"/>
+  </w:num>
+  <w:num w:numId="15">
+    <w:abstractNumId w:val="15"/>
   </w:num>
 </w:numbering>
 </file>

</xml_diff>

<commit_message>
Added simplified template for SSD
Added a simplified template for a Software Design Description.
Additionally updated my logbook.
</commit_message>
<xml_diff>
--- a/Logbooks/Logbook Eddie Lindgren - lied18hb.docx
+++ b/Logbooks/Logbook Eddie Lindgren - lied18hb.docx
@@ -174,12 +174,20 @@
         <w:jc w:val="start"/>
         <w:rPr>
           <w:rFonts w:ascii="Times New Roman" w:hAnsi="Times New Roman"/>
-        </w:rPr>
-      </w:pPr>
-      <w:r>
-        <w:rPr>
-          <w:rFonts w:ascii="Times New Roman" w:hAnsi="Times New Roman"/>
-        </w:rPr>
+          <w:b/>
+          <w:b/>
+          <w:bCs/>
+        </w:rPr>
+      </w:pPr>
+      <w:r>
+        <w:rPr>
+          <w:rFonts w:ascii="Times New Roman" w:hAnsi="Times New Roman"/>
+          <w:b/>
+          <w:bCs/>
+        </w:rPr>
+      </w:r>
+      <w:r>
+        <w:br w:type="page"/>
       </w:r>
     </w:p>
     <w:p>
@@ -476,6 +484,29 @@
           <w:b/>
           <w:bCs/>
         </w:rPr>
+      </w:r>
+      <w:r>
+        <w:br w:type="page"/>
+      </w:r>
+    </w:p>
+    <w:p>
+      <w:pPr>
+        <w:pStyle w:val="Normal"/>
+        <w:bidi w:val="0"/>
+        <w:jc w:val="start"/>
+        <w:rPr>
+          <w:rFonts w:ascii="Times New Roman" w:hAnsi="Times New Roman"/>
+          <w:b/>
+          <w:b/>
+          <w:bCs/>
+        </w:rPr>
+      </w:pPr>
+      <w:r>
+        <w:rPr>
+          <w:rFonts w:ascii="Times New Roman" w:hAnsi="Times New Roman"/>
+          <w:b/>
+          <w:bCs/>
+        </w:rPr>
         <w:t>Week 15:</w:t>
       </w:r>
     </w:p>
@@ -496,6 +527,580 @@
           <w:bCs w:val="false"/>
         </w:rPr>
         <w:t>Monday:</w:t>
+      </w:r>
+    </w:p>
+    <w:p>
+      <w:pPr>
+        <w:pStyle w:val="Normal"/>
+        <w:numPr>
+          <w:ilvl w:val="0"/>
+          <w:numId w:val="7"/>
+        </w:numPr>
+        <w:bidi w:val="0"/>
+        <w:jc w:val="start"/>
+        <w:rPr>
+          <w:b w:val="false"/>
+          <w:b w:val="false"/>
+          <w:bCs w:val="false"/>
+        </w:rPr>
+      </w:pPr>
+      <w:r>
+        <w:rPr>
+          <w:b w:val="false"/>
+          <w:bCs w:val="false"/>
+        </w:rPr>
+        <w:t>The day started with a meeting with us from the Mower group. We took our epics and divided them up into user stories. Afterwards we discussed how we were going to implement Bluetooth to the robot. I managed to find the name of the Bluetooth module the Arduino board used.  Together with Anton we tried to implement Bluetooth with a test function with example code that we found online. The day ended with a sprint planning session with the entire team.</w:t>
+      </w:r>
+    </w:p>
+    <w:p>
+      <w:pPr>
+        <w:pStyle w:val="Normal"/>
+        <w:bidi w:val="0"/>
+        <w:jc w:val="start"/>
+        <w:rPr>
+          <w:b w:val="false"/>
+          <w:b w:val="false"/>
+          <w:bCs w:val="false"/>
+        </w:rPr>
+      </w:pPr>
+      <w:r>
+        <w:rPr>
+          <w:b w:val="false"/>
+          <w:bCs w:val="false"/>
+        </w:rPr>
+      </w:r>
+    </w:p>
+    <w:p>
+      <w:pPr>
+        <w:pStyle w:val="Normal"/>
+        <w:bidi w:val="0"/>
+        <w:jc w:val="start"/>
+        <w:rPr>
+          <w:b w:val="false"/>
+          <w:b w:val="false"/>
+          <w:bCs w:val="false"/>
+        </w:rPr>
+      </w:pPr>
+      <w:r>
+        <w:rPr>
+          <w:b w:val="false"/>
+          <w:bCs w:val="false"/>
+        </w:rPr>
+        <w:t>Tuesday:</w:t>
+      </w:r>
+    </w:p>
+    <w:p>
+      <w:pPr>
+        <w:pStyle w:val="Normal"/>
+        <w:numPr>
+          <w:ilvl w:val="0"/>
+          <w:numId w:val="8"/>
+        </w:numPr>
+        <w:bidi w:val="0"/>
+        <w:jc w:val="start"/>
+        <w:rPr>
+          <w:b w:val="false"/>
+          <w:b w:val="false"/>
+          <w:bCs w:val="false"/>
+        </w:rPr>
+      </w:pPr>
+      <w:r>
+        <w:rPr>
+          <w:b w:val="false"/>
+          <w:bCs w:val="false"/>
+        </w:rPr>
+        <w:t>Today I continued reading up on the Bluetooth module. Anton managed to find out that the Arduino board uses the same serial output for the Bluetooth and USB port. Meaning that it would be necessary to use Bluetooth on the raspberry pi instead. We ended the meeting by deciding how the state-machine for the robot would be structured.</w:t>
+      </w:r>
+    </w:p>
+    <w:p>
+      <w:pPr>
+        <w:pStyle w:val="Normal"/>
+        <w:numPr>
+          <w:ilvl w:val="0"/>
+          <w:numId w:val="0"/>
+        </w:numPr>
+        <w:bidi w:val="0"/>
+        <w:ind w:start="720" w:hanging="0"/>
+        <w:jc w:val="start"/>
+        <w:rPr>
+          <w:b w:val="false"/>
+          <w:b w:val="false"/>
+          <w:bCs w:val="false"/>
+        </w:rPr>
+      </w:pPr>
+      <w:r>
+        <w:rPr>
+          <w:b w:val="false"/>
+          <w:bCs w:val="false"/>
+        </w:rPr>
+      </w:r>
+    </w:p>
+    <w:p>
+      <w:pPr>
+        <w:pStyle w:val="Normal"/>
+        <w:bidi w:val="0"/>
+        <w:jc w:val="start"/>
+        <w:rPr>
+          <w:b w:val="false"/>
+          <w:b w:val="false"/>
+          <w:bCs w:val="false"/>
+        </w:rPr>
+      </w:pPr>
+      <w:r>
+        <w:rPr>
+          <w:b w:val="false"/>
+          <w:bCs w:val="false"/>
+        </w:rPr>
+        <w:t>Wednesday:</w:t>
+      </w:r>
+    </w:p>
+    <w:p>
+      <w:pPr>
+        <w:pStyle w:val="Normal"/>
+        <w:numPr>
+          <w:ilvl w:val="0"/>
+          <w:numId w:val="9"/>
+        </w:numPr>
+        <w:bidi w:val="0"/>
+        <w:jc w:val="start"/>
+        <w:rPr>
+          <w:b w:val="false"/>
+          <w:b w:val="false"/>
+          <w:bCs w:val="false"/>
+        </w:rPr>
+      </w:pPr>
+      <w:r>
+        <w:rPr>
+          <w:b w:val="false"/>
+          <w:bCs w:val="false"/>
+        </w:rPr>
+        <w:t>Attended the lecture on LiDAR. Me and Anton met up after the lecture and attempted to setup Bluetooth on the raspberry pi. We succeeded in establishing a connection with the test app “Serial Bluetooth Terminal” and creating a test function that could send strings between the and the raspberry pi.</w:t>
+      </w:r>
+    </w:p>
+    <w:p>
+      <w:pPr>
+        <w:pStyle w:val="Normal"/>
+        <w:bidi w:val="0"/>
+        <w:jc w:val="start"/>
+        <w:rPr>
+          <w:b w:val="false"/>
+          <w:b w:val="false"/>
+          <w:bCs w:val="false"/>
+        </w:rPr>
+      </w:pPr>
+      <w:r>
+        <w:rPr>
+          <w:b w:val="false"/>
+          <w:bCs w:val="false"/>
+        </w:rPr>
+      </w:r>
+    </w:p>
+    <w:p>
+      <w:pPr>
+        <w:pStyle w:val="Normal"/>
+        <w:bidi w:val="0"/>
+        <w:jc w:val="start"/>
+        <w:rPr>
+          <w:b w:val="false"/>
+          <w:b w:val="false"/>
+          <w:bCs w:val="false"/>
+        </w:rPr>
+      </w:pPr>
+      <w:r>
+        <w:rPr>
+          <w:b w:val="false"/>
+          <w:bCs w:val="false"/>
+        </w:rPr>
+        <w:t>Thursday:</w:t>
+      </w:r>
+    </w:p>
+    <w:p>
+      <w:pPr>
+        <w:pStyle w:val="Normal"/>
+        <w:numPr>
+          <w:ilvl w:val="0"/>
+          <w:numId w:val="10"/>
+        </w:numPr>
+        <w:bidi w:val="0"/>
+        <w:jc w:val="start"/>
+        <w:rPr/>
+      </w:pPr>
+      <w:r>
+        <w:rPr>
+          <w:b w:val="false"/>
+          <w:bCs w:val="false"/>
+        </w:rPr>
+        <w:t xml:space="preserve">Attended the lecture on internet structure. Afterwards the team took a vacation for Easter between Friday and Monday. </w:t>
+      </w:r>
+    </w:p>
+    <w:p>
+      <w:pPr>
+        <w:pStyle w:val="Normal"/>
+        <w:bidi w:val="0"/>
+        <w:jc w:val="start"/>
+        <w:rPr>
+          <w:b w:val="false"/>
+          <w:b w:val="false"/>
+          <w:bCs w:val="false"/>
+        </w:rPr>
+      </w:pPr>
+      <w:r>
+        <w:rPr>
+          <w:b w:val="false"/>
+          <w:bCs w:val="false"/>
+        </w:rPr>
+      </w:r>
+    </w:p>
+    <w:p>
+      <w:pPr>
+        <w:pStyle w:val="Normal"/>
+        <w:bidi w:val="0"/>
+        <w:jc w:val="start"/>
+        <w:rPr>
+          <w:b w:val="false"/>
+          <w:b w:val="false"/>
+          <w:bCs w:val="false"/>
+        </w:rPr>
+      </w:pPr>
+      <w:r>
+        <w:rPr>
+          <w:b w:val="false"/>
+          <w:bCs w:val="false"/>
+        </w:rPr>
+        <w:t>Friday:</w:t>
+      </w:r>
+    </w:p>
+    <w:p>
+      <w:pPr>
+        <w:pStyle w:val="Normal"/>
+        <w:numPr>
+          <w:ilvl w:val="0"/>
+          <w:numId w:val="16"/>
+        </w:numPr>
+        <w:bidi w:val="0"/>
+        <w:jc w:val="start"/>
+        <w:rPr>
+          <w:b w:val="false"/>
+          <w:b w:val="false"/>
+          <w:bCs w:val="false"/>
+        </w:rPr>
+      </w:pPr>
+      <w:r>
+        <w:rPr>
+          <w:b w:val="false"/>
+          <w:bCs w:val="false"/>
+        </w:rPr>
+        <w:t>Easter break.</w:t>
+      </w:r>
+    </w:p>
+    <w:p>
+      <w:pPr>
+        <w:pStyle w:val="Normal"/>
+        <w:bidi w:val="0"/>
+        <w:jc w:val="start"/>
+        <w:rPr>
+          <w:b w:val="false"/>
+          <w:b w:val="false"/>
+          <w:bCs w:val="false"/>
+        </w:rPr>
+      </w:pPr>
+      <w:r>
+        <w:rPr>
+          <w:b w:val="false"/>
+          <w:bCs w:val="false"/>
+        </w:rPr>
+      </w:r>
+    </w:p>
+    <w:p>
+      <w:pPr>
+        <w:pStyle w:val="Normal"/>
+        <w:bidi w:val="0"/>
+        <w:jc w:val="start"/>
+        <w:rPr>
+          <w:b/>
+          <w:b/>
+          <w:bCs/>
+        </w:rPr>
+      </w:pPr>
+      <w:r>
+        <w:rPr>
+          <w:b/>
+          <w:bCs/>
+        </w:rPr>
+      </w:r>
+      <w:r>
+        <w:br w:type="page"/>
+      </w:r>
+    </w:p>
+    <w:p>
+      <w:pPr>
+        <w:pStyle w:val="Normal"/>
+        <w:bidi w:val="0"/>
+        <w:jc w:val="start"/>
+        <w:rPr>
+          <w:b/>
+          <w:b/>
+          <w:bCs/>
+        </w:rPr>
+      </w:pPr>
+      <w:r>
+        <w:rPr>
+          <w:b/>
+          <w:bCs/>
+        </w:rPr>
+        <w:t>Week 16:</w:t>
+      </w:r>
+    </w:p>
+    <w:p>
+      <w:pPr>
+        <w:pStyle w:val="Normal"/>
+        <w:bidi w:val="0"/>
+        <w:jc w:val="start"/>
+        <w:rPr>
+          <w:b w:val="false"/>
+          <w:b w:val="false"/>
+          <w:bCs w:val="false"/>
+        </w:rPr>
+      </w:pPr>
+      <w:r>
+        <w:rPr>
+          <w:b w:val="false"/>
+          <w:bCs w:val="false"/>
+        </w:rPr>
+        <w:t>Monday:</w:t>
+      </w:r>
+    </w:p>
+    <w:p>
+      <w:pPr>
+        <w:pStyle w:val="Normal"/>
+        <w:numPr>
+          <w:ilvl w:val="0"/>
+          <w:numId w:val="17"/>
+        </w:numPr>
+        <w:bidi w:val="0"/>
+        <w:jc w:val="start"/>
+        <w:rPr/>
+      </w:pPr>
+      <w:r>
+        <w:rPr/>
+        <w:t>Easter break.</w:t>
+      </w:r>
+    </w:p>
+    <w:p>
+      <w:pPr>
+        <w:pStyle w:val="Normal"/>
+        <w:bidi w:val="0"/>
+        <w:jc w:val="start"/>
+        <w:rPr>
+          <w:b w:val="false"/>
+          <w:b w:val="false"/>
+          <w:bCs w:val="false"/>
+        </w:rPr>
+      </w:pPr>
+      <w:r>
+        <w:rPr>
+          <w:b w:val="false"/>
+          <w:bCs w:val="false"/>
+        </w:rPr>
+      </w:r>
+    </w:p>
+    <w:p>
+      <w:pPr>
+        <w:pStyle w:val="Normal"/>
+        <w:bidi w:val="0"/>
+        <w:jc w:val="start"/>
+        <w:rPr>
+          <w:b w:val="false"/>
+          <w:b w:val="false"/>
+          <w:bCs w:val="false"/>
+        </w:rPr>
+      </w:pPr>
+      <w:r>
+        <w:rPr>
+          <w:b w:val="false"/>
+          <w:bCs w:val="false"/>
+        </w:rPr>
+        <w:t>Tuesday:</w:t>
+      </w:r>
+    </w:p>
+    <w:p>
+      <w:pPr>
+        <w:pStyle w:val="Normal"/>
+        <w:numPr>
+          <w:ilvl w:val="0"/>
+          <w:numId w:val="11"/>
+        </w:numPr>
+        <w:bidi w:val="0"/>
+        <w:jc w:val="start"/>
+        <w:rPr>
+          <w:b w:val="false"/>
+          <w:b w:val="false"/>
+          <w:bCs w:val="false"/>
+        </w:rPr>
+      </w:pPr>
+      <w:r>
+        <w:rPr>
+          <w:b w:val="false"/>
+          <w:bCs w:val="false"/>
+        </w:rPr>
+        <w:t xml:space="preserve">I attended the lecture on localization and positioning. The day started with a meeting with the mower group where we worked out how we wanted the state-machines for the mower to be. Then we assigned tasks to each other. My task will be to create a random turn function. </w:t>
+      </w:r>
+    </w:p>
+    <w:p>
+      <w:pPr>
+        <w:pStyle w:val="Normal"/>
+        <w:bidi w:val="0"/>
+        <w:jc w:val="start"/>
+        <w:rPr>
+          <w:b w:val="false"/>
+          <w:b w:val="false"/>
+          <w:bCs w:val="false"/>
+        </w:rPr>
+      </w:pPr>
+      <w:r>
+        <w:rPr>
+          <w:b w:val="false"/>
+          <w:bCs w:val="false"/>
+        </w:rPr>
+      </w:r>
+    </w:p>
+    <w:p>
+      <w:pPr>
+        <w:pStyle w:val="Normal"/>
+        <w:bidi w:val="0"/>
+        <w:jc w:val="start"/>
+        <w:rPr>
+          <w:b w:val="false"/>
+          <w:b w:val="false"/>
+          <w:bCs w:val="false"/>
+        </w:rPr>
+      </w:pPr>
+      <w:r>
+        <w:rPr>
+          <w:b w:val="false"/>
+          <w:bCs w:val="false"/>
+        </w:rPr>
+        <w:t>Wednesday:</w:t>
+      </w:r>
+    </w:p>
+    <w:p>
+      <w:pPr>
+        <w:pStyle w:val="Normal"/>
+        <w:numPr>
+          <w:ilvl w:val="0"/>
+          <w:numId w:val="12"/>
+        </w:numPr>
+        <w:bidi w:val="0"/>
+        <w:jc w:val="start"/>
+        <w:rPr>
+          <w:b w:val="false"/>
+          <w:b w:val="false"/>
+          <w:bCs w:val="false"/>
+        </w:rPr>
+      </w:pPr>
+      <w:r>
+        <w:rPr>
+          <w:b w:val="false"/>
+          <w:bCs w:val="false"/>
+        </w:rPr>
+        <w:t xml:space="preserve">I focused on getting to know how to work with the robot hands-on. I looked over the ultrasonic sensor and how that works. Finally I created a test-function to be able to more easily test how the mower should turn. The last task of the day was a sprint planning meeting with the entire team. </w:t>
+      </w:r>
+    </w:p>
+    <w:p>
+      <w:pPr>
+        <w:pStyle w:val="Normal"/>
+        <w:bidi w:val="0"/>
+        <w:jc w:val="start"/>
+        <w:rPr>
+          <w:b w:val="false"/>
+          <w:b w:val="false"/>
+          <w:bCs w:val="false"/>
+        </w:rPr>
+      </w:pPr>
+      <w:r>
+        <w:rPr>
+          <w:b w:val="false"/>
+          <w:bCs w:val="false"/>
+        </w:rPr>
+      </w:r>
+    </w:p>
+    <w:p>
+      <w:pPr>
+        <w:pStyle w:val="Normal"/>
+        <w:bidi w:val="0"/>
+        <w:jc w:val="start"/>
+        <w:rPr>
+          <w:b w:val="false"/>
+          <w:b w:val="false"/>
+          <w:bCs w:val="false"/>
+        </w:rPr>
+      </w:pPr>
+      <w:r>
+        <w:rPr>
+          <w:b w:val="false"/>
+          <w:bCs w:val="false"/>
+        </w:rPr>
+        <w:t>Thursday:</w:t>
+      </w:r>
+    </w:p>
+    <w:p>
+      <w:pPr>
+        <w:pStyle w:val="Normal"/>
+        <w:numPr>
+          <w:ilvl w:val="0"/>
+          <w:numId w:val="13"/>
+        </w:numPr>
+        <w:bidi w:val="0"/>
+        <w:jc w:val="start"/>
+        <w:rPr>
+          <w:b w:val="false"/>
+          <w:b w:val="false"/>
+          <w:bCs w:val="false"/>
+        </w:rPr>
+      </w:pPr>
+      <w:r>
+        <w:rPr>
+          <w:b w:val="false"/>
+          <w:bCs w:val="false"/>
+        </w:rPr>
+        <w:t>Continued programming on the mower and finished the random turn function.</w:t>
+      </w:r>
+    </w:p>
+    <w:p>
+      <w:pPr>
+        <w:pStyle w:val="Normal"/>
+        <w:bidi w:val="0"/>
+        <w:jc w:val="start"/>
+        <w:rPr>
+          <w:b w:val="false"/>
+          <w:b w:val="false"/>
+          <w:bCs w:val="false"/>
+        </w:rPr>
+      </w:pPr>
+      <w:r>
+        <w:rPr>
+          <w:b w:val="false"/>
+          <w:bCs w:val="false"/>
+        </w:rPr>
+      </w:r>
+    </w:p>
+    <w:p>
+      <w:pPr>
+        <w:pStyle w:val="Normal"/>
+        <w:bidi w:val="0"/>
+        <w:jc w:val="start"/>
+        <w:rPr>
+          <w:b w:val="false"/>
+          <w:b w:val="false"/>
+          <w:bCs w:val="false"/>
+        </w:rPr>
+      </w:pPr>
+      <w:r>
+        <w:rPr>
+          <w:b w:val="false"/>
+          <w:bCs w:val="false"/>
+        </w:rPr>
+        <w:t>Friday:</w:t>
       </w:r>
     </w:p>
     <w:p>
@@ -518,246 +1123,25 @@
           <w:b w:val="false"/>
           <w:bCs w:val="false"/>
         </w:rPr>
-        <w:t xml:space="preserve">The day started with a meeting with us from the Mower group. We took our epics and divided them up into user stories. </w:t>
-      </w:r>
-      <w:r>
-        <w:rPr>
-          <w:b w:val="false"/>
-          <w:bCs w:val="false"/>
-        </w:rPr>
-        <w:t xml:space="preserve">Afterwards we discussed how we were going to implement Bluetooth to the robot. I managed to find the name of the Bluetooth module the Arduino board used. </w:t>
-      </w:r>
-      <w:r>
-        <w:rPr>
-          <w:b w:val="false"/>
-          <w:bCs w:val="false"/>
-        </w:rPr>
-        <w:t xml:space="preserve"> </w:t>
-      </w:r>
-      <w:r>
-        <w:rPr>
-          <w:b w:val="false"/>
-          <w:bCs w:val="false"/>
-        </w:rPr>
-        <w:t>Together with Anton we tried to implement Bluetooth with a test function with example code that we found online. The day ended with a sprint planning session with the entire team.</w:t>
-      </w:r>
-    </w:p>
-    <w:p>
-      <w:pPr>
-        <w:pStyle w:val="Normal"/>
-        <w:bidi w:val="0"/>
-        <w:jc w:val="start"/>
-        <w:rPr>
-          <w:b w:val="false"/>
-          <w:b w:val="false"/>
-          <w:bCs w:val="false"/>
-        </w:rPr>
-      </w:pPr>
-      <w:r>
-        <w:rPr>
-          <w:b w:val="false"/>
-          <w:bCs w:val="false"/>
-        </w:rPr>
-      </w:r>
-    </w:p>
-    <w:p>
-      <w:pPr>
-        <w:pStyle w:val="Normal"/>
-        <w:bidi w:val="0"/>
-        <w:jc w:val="start"/>
-        <w:rPr>
-          <w:b w:val="false"/>
-          <w:b w:val="false"/>
-          <w:bCs w:val="false"/>
-        </w:rPr>
-      </w:pPr>
-      <w:r>
-        <w:rPr>
-          <w:b w:val="false"/>
-          <w:bCs w:val="false"/>
-        </w:rPr>
-        <w:t>Tuesday:</w:t>
-      </w:r>
-    </w:p>
-    <w:p>
-      <w:pPr>
-        <w:pStyle w:val="Normal"/>
-        <w:numPr>
-          <w:ilvl w:val="0"/>
-          <w:numId w:val="7"/>
-        </w:numPr>
-        <w:bidi w:val="0"/>
-        <w:jc w:val="start"/>
-        <w:rPr>
-          <w:b w:val="false"/>
-          <w:b w:val="false"/>
-          <w:bCs w:val="false"/>
-        </w:rPr>
-      </w:pPr>
-      <w:r>
-        <w:rPr>
-          <w:b w:val="false"/>
-          <w:bCs w:val="false"/>
-        </w:rPr>
-        <w:t xml:space="preserve">Today I continued reading up on the Bluetooth module. Anton managed to find out that the </w:t>
-      </w:r>
-      <w:r>
-        <w:rPr>
-          <w:b w:val="false"/>
-          <w:bCs w:val="false"/>
-        </w:rPr>
-        <w:t>Arduino board uses the same serial output for the Bluetooth and USB port. Meaning that it would be necessary to use Bluetooth on the raspberry pi instead. We ended the meeting by deciding how the state-machine for the robot would be structured.</w:t>
-      </w:r>
-    </w:p>
-    <w:p>
-      <w:pPr>
-        <w:pStyle w:val="Normal"/>
-        <w:numPr>
-          <w:ilvl w:val="0"/>
-          <w:numId w:val="0"/>
-        </w:numPr>
-        <w:bidi w:val="0"/>
-        <w:ind w:start="720" w:hanging="0"/>
-        <w:jc w:val="start"/>
-        <w:rPr>
-          <w:b w:val="false"/>
-          <w:b w:val="false"/>
-          <w:bCs w:val="false"/>
-        </w:rPr>
-      </w:pPr>
-      <w:r>
-        <w:rPr>
-          <w:b w:val="false"/>
-          <w:bCs w:val="false"/>
-        </w:rPr>
-      </w:r>
-    </w:p>
-    <w:p>
-      <w:pPr>
-        <w:pStyle w:val="Normal"/>
-        <w:bidi w:val="0"/>
-        <w:jc w:val="start"/>
-        <w:rPr>
-          <w:b w:val="false"/>
-          <w:b w:val="false"/>
-          <w:bCs w:val="false"/>
-        </w:rPr>
-      </w:pPr>
-      <w:r>
-        <w:rPr>
-          <w:b w:val="false"/>
-          <w:bCs w:val="false"/>
-        </w:rPr>
-        <w:t>Wednesday:</w:t>
-      </w:r>
-    </w:p>
-    <w:p>
-      <w:pPr>
-        <w:pStyle w:val="Normal"/>
-        <w:numPr>
-          <w:ilvl w:val="0"/>
-          <w:numId w:val="8"/>
-        </w:numPr>
-        <w:bidi w:val="0"/>
-        <w:jc w:val="start"/>
-        <w:rPr>
-          <w:b w:val="false"/>
-          <w:b w:val="false"/>
-          <w:bCs w:val="false"/>
-        </w:rPr>
-      </w:pPr>
-      <w:r>
-        <w:rPr>
-          <w:b w:val="false"/>
-          <w:bCs w:val="false"/>
-        </w:rPr>
-        <w:t>Attended the lecture on LiDAR. Me and Anton met up after the lecture and attempted to setup Bluetooth on the raspberry pi. We succeeded in establishing a connection with the test app “Serial Bluetooth Terminal” and creating a test function that could send strings between the and the raspberry pi.</w:t>
-      </w:r>
-    </w:p>
-    <w:p>
-      <w:pPr>
-        <w:pStyle w:val="Normal"/>
-        <w:bidi w:val="0"/>
-        <w:jc w:val="start"/>
-        <w:rPr>
-          <w:b w:val="false"/>
-          <w:b w:val="false"/>
-          <w:bCs w:val="false"/>
-        </w:rPr>
-      </w:pPr>
-      <w:r>
-        <w:rPr>
-          <w:b w:val="false"/>
-          <w:bCs w:val="false"/>
-        </w:rPr>
-      </w:r>
-    </w:p>
-    <w:p>
-      <w:pPr>
-        <w:pStyle w:val="Normal"/>
-        <w:bidi w:val="0"/>
-        <w:jc w:val="start"/>
-        <w:rPr>
-          <w:b w:val="false"/>
-          <w:b w:val="false"/>
-          <w:bCs w:val="false"/>
-        </w:rPr>
-      </w:pPr>
-      <w:r>
-        <w:rPr>
-          <w:b w:val="false"/>
-          <w:bCs w:val="false"/>
-        </w:rPr>
-        <w:t>Thursday:</w:t>
-      </w:r>
-    </w:p>
-    <w:p>
-      <w:pPr>
-        <w:pStyle w:val="Normal"/>
-        <w:numPr>
-          <w:ilvl w:val="0"/>
-          <w:numId w:val="9"/>
-        </w:numPr>
-        <w:bidi w:val="0"/>
-        <w:jc w:val="start"/>
-        <w:rPr/>
-      </w:pPr>
-      <w:r>
-        <w:rPr>
-          <w:b w:val="false"/>
-          <w:bCs w:val="false"/>
-        </w:rPr>
-        <w:t xml:space="preserve">Attended the lecture on internet structure. Afterwards the team took a vacation for Easter between Friday and Monday. </w:t>
-      </w:r>
-    </w:p>
-    <w:p>
-      <w:pPr>
-        <w:pStyle w:val="Normal"/>
-        <w:bidi w:val="0"/>
-        <w:jc w:val="start"/>
-        <w:rPr>
-          <w:b w:val="false"/>
-          <w:b w:val="false"/>
-          <w:bCs w:val="false"/>
-        </w:rPr>
-      </w:pPr>
-      <w:r>
-        <w:rPr/>
-      </w:r>
-    </w:p>
-    <w:p>
-      <w:pPr>
-        <w:pStyle w:val="Normal"/>
-        <w:bidi w:val="0"/>
-        <w:jc w:val="start"/>
-        <w:rPr>
-          <w:b w:val="false"/>
-          <w:b w:val="false"/>
-          <w:bCs w:val="false"/>
-        </w:rPr>
-      </w:pPr>
-      <w:r>
-        <w:rPr/>
+        <w:t xml:space="preserve">Attended Linus Rudbeck’s second lecture. We in the mower group had a meeting where we checked our progress, had a small discussion on how some functions and enum variables should be handled and then a small tutorial of how we were going to handle Github merges. The last thing I did for the day was to update my turn function based on feedback I got from the meeting. </w:t>
+      </w:r>
+    </w:p>
+    <w:p>
+      <w:pPr>
+        <w:pStyle w:val="Normal"/>
+        <w:bidi w:val="0"/>
+        <w:jc w:val="start"/>
+        <w:rPr>
+          <w:b w:val="false"/>
+          <w:b w:val="false"/>
+          <w:bCs w:val="false"/>
+        </w:rPr>
+      </w:pPr>
+      <w:r>
+        <w:rPr>
+          <w:b w:val="false"/>
+          <w:bCs w:val="false"/>
+        </w:rPr>
       </w:r>
     </w:p>
     <w:p>
@@ -776,26 +1160,47 @@
           <w:b/>
           <w:bCs/>
         </w:rPr>
-        <w:t>Week 16:</w:t>
-      </w:r>
-    </w:p>
-    <w:p>
-      <w:pPr>
-        <w:pStyle w:val="Normal"/>
-        <w:bidi w:val="0"/>
-        <w:jc w:val="start"/>
-        <w:rPr>
-          <w:b w:val="false"/>
-          <w:b w:val="false"/>
-          <w:bCs w:val="false"/>
-        </w:rPr>
-      </w:pPr>
-      <w:r>
-        <w:rPr>
-          <w:b w:val="false"/>
-          <w:bCs w:val="false"/>
-        </w:rPr>
-        <w:t>Tuesday:</w:t>
+      </w:r>
+      <w:r>
+        <w:br w:type="page"/>
+      </w:r>
+    </w:p>
+    <w:p>
+      <w:pPr>
+        <w:pStyle w:val="Normal"/>
+        <w:bidi w:val="0"/>
+        <w:jc w:val="start"/>
+        <w:rPr>
+          <w:b/>
+          <w:b/>
+          <w:bCs/>
+        </w:rPr>
+      </w:pPr>
+      <w:r>
+        <w:rPr>
+          <w:b/>
+          <w:bCs/>
+        </w:rPr>
+        <w:t>Week 17:</w:t>
+      </w:r>
+    </w:p>
+    <w:p>
+      <w:pPr>
+        <w:pStyle w:val="Normal"/>
+        <w:bidi w:val="0"/>
+        <w:jc w:val="start"/>
+        <w:rPr>
+          <w:b w:val="false"/>
+          <w:b w:val="false"/>
+          <w:bCs w:val="false"/>
+        </w:rPr>
+      </w:pPr>
+      <w:r>
+        <w:rPr>
+          <w:b w:val="false"/>
+          <w:bCs w:val="false"/>
+        </w:rPr>
+        <w:t>Monday:</w:t>
       </w:r>
     </w:p>
     <w:p>
@@ -803,73 +1208,52 @@
         <w:pStyle w:val="Normal"/>
         <w:numPr>
           <w:ilvl w:val="0"/>
-          <w:numId w:val="10"/>
+          <w:numId w:val="15"/>
         </w:numPr>
         <w:bidi w:val="0"/>
         <w:jc w:val="start"/>
-        <w:rPr>
-          <w:b w:val="false"/>
-          <w:b w:val="false"/>
-          <w:bCs w:val="false"/>
-        </w:rPr>
-      </w:pPr>
-      <w:r>
-        <w:rPr>
-          <w:b w:val="false"/>
-          <w:bCs w:val="false"/>
-        </w:rPr>
-        <w:t>I attended the lecture on localization and positioning. The day started with a meeting with the mower g</w:t>
-      </w:r>
-      <w:r>
-        <w:rPr>
-          <w:b w:val="false"/>
-          <w:bCs w:val="false"/>
-        </w:rPr>
-        <w:t xml:space="preserve">roup </w:t>
-      </w:r>
-      <w:r>
-        <w:rPr>
-          <w:b w:val="false"/>
-          <w:bCs w:val="false"/>
-        </w:rPr>
-        <w:t xml:space="preserve">where we worked out how we wanted the state-machines for the mower to be. Then we assigned tasks to each other. My task will be to create a random turn function. </w:t>
-      </w:r>
-    </w:p>
-    <w:p>
-      <w:pPr>
-        <w:pStyle w:val="Normal"/>
-        <w:bidi w:val="0"/>
-        <w:jc w:val="start"/>
-        <w:rPr>
-          <w:b w:val="false"/>
-          <w:b w:val="false"/>
-          <w:bCs w:val="false"/>
-        </w:rPr>
-      </w:pPr>
-      <w:r>
-        <w:rPr>
-          <w:b w:val="false"/>
-          <w:bCs w:val="false"/>
-        </w:rPr>
-      </w:r>
-    </w:p>
-    <w:p>
-      <w:pPr>
-        <w:pStyle w:val="Normal"/>
-        <w:bidi w:val="0"/>
-        <w:jc w:val="start"/>
-        <w:rPr>
-          <w:b w:val="false"/>
-          <w:b w:val="false"/>
-          <w:bCs w:val="false"/>
-        </w:rPr>
-      </w:pPr>
-      <w:r>
-        <w:rPr>
-          <w:b w:val="false"/>
-          <w:bCs w:val="false"/>
-        </w:rPr>
-        <w:t>Wednesday:</w:t>
+        <w:rPr/>
+      </w:pPr>
+      <w:r>
+        <w:rPr/>
+        <w:t xml:space="preserve">I attended the lecture on computer vision. After the lecture the team had a sprint planning where we planned what we were going to do this week. </w:t>
+      </w:r>
+    </w:p>
+    <w:p>
+      <w:pPr>
+        <w:pStyle w:val="Normal"/>
+        <w:bidi w:val="0"/>
+        <w:jc w:val="start"/>
+        <w:rPr>
+          <w:b w:val="false"/>
+          <w:b w:val="false"/>
+          <w:bCs w:val="false"/>
+        </w:rPr>
+      </w:pPr>
+      <w:r>
+        <w:rPr>
+          <w:b w:val="false"/>
+          <w:bCs w:val="false"/>
+        </w:rPr>
+      </w:r>
+    </w:p>
+    <w:p>
+      <w:pPr>
+        <w:pStyle w:val="Normal"/>
+        <w:bidi w:val="0"/>
+        <w:jc w:val="start"/>
+        <w:rPr>
+          <w:b w:val="false"/>
+          <w:b w:val="false"/>
+          <w:bCs w:val="false"/>
+        </w:rPr>
+      </w:pPr>
+      <w:r>
+        <w:rPr>
+          <w:b w:val="false"/>
+          <w:bCs w:val="false"/>
+        </w:rPr>
+        <w:t>Tuesday:</w:t>
       </w:r>
     </w:p>
     <w:p>
@@ -892,79 +1276,58 @@
           <w:b w:val="false"/>
           <w:bCs w:val="false"/>
         </w:rPr>
-        <w:t xml:space="preserve">I focused on getting to know how to work with the robot hands-on. I looked over the ultrasonic sensor and how that works. Finally I </w:t>
-      </w:r>
-      <w:r>
-        <w:rPr>
-          <w:b w:val="false"/>
-          <w:bCs w:val="false"/>
-        </w:rPr>
-        <w:t>created a test-function to be able to more easily test how the mower should turn.</w:t>
-      </w:r>
-      <w:r>
-        <w:rPr>
-          <w:b w:val="false"/>
-          <w:bCs w:val="false"/>
-        </w:rPr>
-        <w:t xml:space="preserve"> </w:t>
-      </w:r>
-      <w:r>
-        <w:rPr>
-          <w:b w:val="false"/>
-          <w:bCs w:val="false"/>
-        </w:rPr>
-        <w:t>The last task of the day was a</w:t>
-      </w:r>
-      <w:r>
-        <w:rPr>
-          <w:b w:val="false"/>
-          <w:bCs w:val="false"/>
-        </w:rPr>
-        <w:t xml:space="preserve"> sprint planning meeting </w:t>
-      </w:r>
-      <w:r>
-        <w:rPr>
-          <w:b w:val="false"/>
-          <w:bCs w:val="false"/>
-        </w:rPr>
-        <w:t xml:space="preserve">with the entire team. </w:t>
-      </w:r>
-    </w:p>
-    <w:p>
-      <w:pPr>
-        <w:pStyle w:val="Normal"/>
-        <w:bidi w:val="0"/>
-        <w:jc w:val="start"/>
-        <w:rPr>
-          <w:b w:val="false"/>
-          <w:b w:val="false"/>
-          <w:bCs w:val="false"/>
-        </w:rPr>
-      </w:pPr>
-      <w:r>
-        <w:rPr>
-          <w:b w:val="false"/>
-          <w:bCs w:val="false"/>
-        </w:rPr>
-      </w:r>
-    </w:p>
-    <w:p>
-      <w:pPr>
-        <w:pStyle w:val="Normal"/>
-        <w:bidi w:val="0"/>
-        <w:jc w:val="start"/>
-        <w:rPr>
-          <w:b w:val="false"/>
-          <w:b w:val="false"/>
-          <w:bCs w:val="false"/>
-        </w:rPr>
-      </w:pPr>
-      <w:r>
-        <w:rPr>
-          <w:b w:val="false"/>
-          <w:bCs w:val="false"/>
-        </w:rPr>
-        <w:t>Thursday:</w:t>
+        <w:t xml:space="preserve">I spent a session roughly measuring the speed of the mower when going in a straight line. During the tests I discovered that the internal </w:t>
+      </w:r>
+      <w:r>
+        <w:rPr>
+          <w:b w:val="false"/>
+          <w:bCs w:val="false"/>
+        </w:rPr>
+        <w:t>A</w:t>
+      </w:r>
+      <w:r>
+        <w:rPr>
+          <w:b w:val="false"/>
+          <w:bCs w:val="false"/>
+        </w:rPr>
+        <w:t xml:space="preserve">rduino “delay()” function would not work for our robot due to it forcing the rest of the robot to stop. </w:t>
+      </w:r>
+    </w:p>
+    <w:p>
+      <w:pPr>
+        <w:pStyle w:val="Normal"/>
+        <w:bidi w:val="0"/>
+        <w:jc w:val="start"/>
+        <w:rPr>
+          <w:b w:val="false"/>
+          <w:b w:val="false"/>
+          <w:bCs w:val="false"/>
+        </w:rPr>
+      </w:pPr>
+      <w:r>
+        <w:rPr>
+          <w:b w:val="false"/>
+          <w:bCs w:val="false"/>
+        </w:rPr>
+      </w:r>
+    </w:p>
+    <w:p>
+      <w:pPr>
+        <w:pStyle w:val="Normal"/>
+        <w:bidi w:val="0"/>
+        <w:jc w:val="start"/>
+        <w:rPr>
+          <w:b w:val="false"/>
+          <w:b w:val="false"/>
+          <w:bCs w:val="false"/>
+        </w:rPr>
+      </w:pPr>
+      <w:r>
+        <w:rPr>
+          <w:b w:val="false"/>
+          <w:bCs w:val="false"/>
+        </w:rPr>
+        <w:t>Wednesday:</w:t>
       </w:r>
     </w:p>
     <w:p>
@@ -987,44 +1350,44 @@
           <w:b w:val="false"/>
           <w:bCs w:val="false"/>
         </w:rPr>
-        <w:t>Continued programming on the mower and finished the random turn function.</w:t>
-      </w:r>
-    </w:p>
-    <w:p>
-      <w:pPr>
-        <w:pStyle w:val="Normal"/>
-        <w:bidi w:val="0"/>
-        <w:jc w:val="start"/>
-        <w:rPr>
-          <w:b w:val="false"/>
-          <w:b w:val="false"/>
-          <w:bCs w:val="false"/>
-        </w:rPr>
-      </w:pPr>
-      <w:r>
-        <w:rPr>
-          <w:b w:val="false"/>
-          <w:bCs w:val="false"/>
-        </w:rPr>
-      </w:r>
-    </w:p>
-    <w:p>
-      <w:pPr>
-        <w:pStyle w:val="Normal"/>
-        <w:bidi w:val="0"/>
-        <w:jc w:val="start"/>
-        <w:rPr>
-          <w:b w:val="false"/>
-          <w:b w:val="false"/>
-          <w:bCs w:val="false"/>
-        </w:rPr>
-      </w:pPr>
-      <w:r>
-        <w:rPr>
-          <w:b w:val="false"/>
-          <w:bCs w:val="false"/>
-        </w:rPr>
-        <w:t>Friday:</w:t>
+        <w:t xml:space="preserve">We in the mower team had a meeting where we tried to connect to the app via Bluetooth. We  also had Mikael who is in the frontend group also work with us. The connection sadly didn’t work due to a miscommunication that started with a misunderstanding from me. When I was asked which type of Bluetooth connection we where going to use I answered with Bluetooth Low Energy. While the raspberry pi board we use can use BLE it can also use Bluetooth Classic, which is the one we where gonna use. </w:t>
+      </w:r>
+    </w:p>
+    <w:p>
+      <w:pPr>
+        <w:pStyle w:val="Normal"/>
+        <w:bidi w:val="0"/>
+        <w:jc w:val="start"/>
+        <w:rPr>
+          <w:b w:val="false"/>
+          <w:b w:val="false"/>
+          <w:bCs w:val="false"/>
+        </w:rPr>
+      </w:pPr>
+      <w:r>
+        <w:rPr>
+          <w:b w:val="false"/>
+          <w:bCs w:val="false"/>
+        </w:rPr>
+      </w:r>
+    </w:p>
+    <w:p>
+      <w:pPr>
+        <w:pStyle w:val="Normal"/>
+        <w:bidi w:val="0"/>
+        <w:jc w:val="start"/>
+        <w:rPr>
+          <w:b w:val="false"/>
+          <w:b w:val="false"/>
+          <w:bCs w:val="false"/>
+        </w:rPr>
+      </w:pPr>
+      <w:r>
+        <w:rPr>
+          <w:b w:val="false"/>
+          <w:bCs w:val="false"/>
+        </w:rPr>
+        <w:t>Thursday:</w:t>
       </w:r>
     </w:p>
     <w:p>
@@ -1044,19 +1407,982 @@
       </w:pPr>
       <w:r>
         <w:rPr>
-          <w:rFonts w:ascii="Times New Roman" w:hAnsi="Times New Roman"/>
-          <w:b w:val="false"/>
-          <w:bCs w:val="false"/>
-        </w:rPr>
-        <w:t xml:space="preserve">Attended Linus Rudbeck’s second lecture. </w:t>
-      </w:r>
-      <w:r>
-        <w:rPr>
-          <w:rFonts w:ascii="Times New Roman" w:hAnsi="Times New Roman"/>
-          <w:b w:val="false"/>
-          <w:bCs w:val="false"/>
-        </w:rPr>
-        <w:t xml:space="preserve">We in the mower group had a meeting where we checked our progress, had a small discussion on how some functions and enum variables should be handled and then a small tutorial of how we were going to handle Github merges. The last thing I did for the day was to update my turn function based on feedback I got from the meeting. </w:t>
+          <w:b w:val="false"/>
+          <w:bCs w:val="false"/>
+        </w:rPr>
+        <w:t xml:space="preserve">Me, Anton and Mikael worked on the Bluetooth connection. After a bit of fiddling the app and raspberry pi managed to bot pair and connect with each other. </w:t>
+      </w:r>
+    </w:p>
+    <w:p>
+      <w:pPr>
+        <w:pStyle w:val="Normal"/>
+        <w:bidi w:val="0"/>
+        <w:jc w:val="start"/>
+        <w:rPr>
+          <w:b w:val="false"/>
+          <w:b w:val="false"/>
+          <w:bCs w:val="false"/>
+        </w:rPr>
+      </w:pPr>
+      <w:r>
+        <w:rPr>
+          <w:b w:val="false"/>
+          <w:bCs w:val="false"/>
+        </w:rPr>
+      </w:r>
+    </w:p>
+    <w:p>
+      <w:pPr>
+        <w:pStyle w:val="Normal"/>
+        <w:bidi w:val="0"/>
+        <w:jc w:val="start"/>
+        <w:rPr>
+          <w:b w:val="false"/>
+          <w:b w:val="false"/>
+          <w:bCs w:val="false"/>
+        </w:rPr>
+      </w:pPr>
+      <w:r>
+        <w:rPr>
+          <w:b w:val="false"/>
+          <w:bCs w:val="false"/>
+        </w:rPr>
+        <w:t>Friday:</w:t>
+      </w:r>
+    </w:p>
+    <w:p>
+      <w:pPr>
+        <w:pStyle w:val="Normal"/>
+        <w:numPr>
+          <w:ilvl w:val="0"/>
+          <w:numId w:val="14"/>
+        </w:numPr>
+        <w:bidi w:val="0"/>
+        <w:jc w:val="start"/>
+        <w:rPr>
+          <w:b w:val="false"/>
+          <w:b w:val="false"/>
+          <w:bCs w:val="false"/>
+        </w:rPr>
+      </w:pPr>
+      <w:r>
+        <w:rPr>
+          <w:b w:val="false"/>
+          <w:bCs w:val="false"/>
+        </w:rPr>
+        <w:t xml:space="preserve">I learnt of the LED’s on the robot worked and I adding the LED lights to the mower code. Additionally looked into how the line sensor operated and started working on improving the turn function of the mower. Lastly I attended the sprint retrospective. </w:t>
+      </w:r>
+    </w:p>
+    <w:p>
+      <w:pPr>
+        <w:pStyle w:val="Normal"/>
+        <w:bidi w:val="0"/>
+        <w:jc w:val="start"/>
+        <w:rPr>
+          <w:b w:val="false"/>
+          <w:b w:val="false"/>
+          <w:bCs w:val="false"/>
+        </w:rPr>
+      </w:pPr>
+      <w:r>
+        <w:rPr>
+          <w:b w:val="false"/>
+          <w:bCs w:val="false"/>
+        </w:rPr>
+      </w:r>
+    </w:p>
+    <w:p>
+      <w:pPr>
+        <w:pStyle w:val="Normal"/>
+        <w:bidi w:val="0"/>
+        <w:jc w:val="start"/>
+        <w:rPr>
+          <w:b/>
+          <w:b/>
+          <w:bCs/>
+        </w:rPr>
+      </w:pPr>
+      <w:r>
+        <w:rPr>
+          <w:b/>
+          <w:bCs/>
+        </w:rPr>
+      </w:r>
+      <w:r>
+        <w:br w:type="page"/>
+      </w:r>
+    </w:p>
+    <w:p>
+      <w:pPr>
+        <w:pStyle w:val="Normal"/>
+        <w:bidi w:val="0"/>
+        <w:jc w:val="start"/>
+        <w:rPr>
+          <w:b/>
+          <w:b/>
+          <w:bCs/>
+        </w:rPr>
+      </w:pPr>
+      <w:r>
+        <w:rPr>
+          <w:b/>
+          <w:bCs/>
+        </w:rPr>
+        <w:t>Week 18:</w:t>
+      </w:r>
+    </w:p>
+    <w:p>
+      <w:pPr>
+        <w:pStyle w:val="Normal"/>
+        <w:bidi w:val="0"/>
+        <w:jc w:val="start"/>
+        <w:rPr>
+          <w:b w:val="false"/>
+          <w:b w:val="false"/>
+          <w:bCs w:val="false"/>
+        </w:rPr>
+      </w:pPr>
+      <w:r>
+        <w:rPr>
+          <w:b w:val="false"/>
+          <w:bCs w:val="false"/>
+        </w:rPr>
+        <w:t>Monday:</w:t>
+      </w:r>
+    </w:p>
+    <w:p>
+      <w:pPr>
+        <w:pStyle w:val="Normal"/>
+        <w:numPr>
+          <w:ilvl w:val="0"/>
+          <w:numId w:val="15"/>
+        </w:numPr>
+        <w:bidi w:val="0"/>
+        <w:jc w:val="start"/>
+        <w:rPr/>
+      </w:pPr>
+      <w:r>
+        <w:rPr/>
+        <w:t xml:space="preserve">First I attended the teams sprint planning. Then I continued using the line sensor and learned what values it sought for each specific sensor on the module. With that I updated my random turn function so that it would turn in a specific direction based on what sensor on the line sensor module would detect darkness first. </w:t>
+      </w:r>
+    </w:p>
+    <w:p>
+      <w:pPr>
+        <w:pStyle w:val="Normal"/>
+        <w:bidi w:val="0"/>
+        <w:jc w:val="start"/>
+        <w:rPr>
+          <w:b w:val="false"/>
+          <w:b w:val="false"/>
+          <w:bCs w:val="false"/>
+        </w:rPr>
+      </w:pPr>
+      <w:r>
+        <w:rPr>
+          <w:b w:val="false"/>
+          <w:bCs w:val="false"/>
+        </w:rPr>
+      </w:r>
+    </w:p>
+    <w:p>
+      <w:pPr>
+        <w:pStyle w:val="Normal"/>
+        <w:bidi w:val="0"/>
+        <w:jc w:val="start"/>
+        <w:rPr>
+          <w:b w:val="false"/>
+          <w:b w:val="false"/>
+          <w:bCs w:val="false"/>
+        </w:rPr>
+      </w:pPr>
+      <w:r>
+        <w:rPr>
+          <w:b w:val="false"/>
+          <w:bCs w:val="false"/>
+        </w:rPr>
+        <w:t>Tuesday:</w:t>
+      </w:r>
+    </w:p>
+    <w:p>
+      <w:pPr>
+        <w:pStyle w:val="Normal"/>
+        <w:numPr>
+          <w:ilvl w:val="0"/>
+          <w:numId w:val="11"/>
+        </w:numPr>
+        <w:bidi w:val="0"/>
+        <w:jc w:val="start"/>
+        <w:rPr>
+          <w:b w:val="false"/>
+          <w:b w:val="false"/>
+          <w:bCs w:val="false"/>
+        </w:rPr>
+      </w:pPr>
+      <w:r>
+        <w:rPr>
+          <w:b w:val="false"/>
+          <w:bCs w:val="false"/>
+        </w:rPr>
+        <w:t>I a</w:t>
+      </w:r>
+      <w:r>
+        <w:rPr>
+          <w:b w:val="false"/>
+          <w:bCs w:val="false"/>
+        </w:rPr>
+        <w:t xml:space="preserve">dded the LED’s to the main code and then tested the new turn function </w:t>
+      </w:r>
+      <w:r>
+        <w:rPr>
+          <w:b w:val="false"/>
+          <w:bCs w:val="false"/>
+        </w:rPr>
+        <w:t>I made yesterday</w:t>
+      </w:r>
+      <w:r>
+        <w:rPr>
+          <w:b w:val="false"/>
+          <w:bCs w:val="false"/>
+        </w:rPr>
+        <w:t xml:space="preserve">. </w:t>
+      </w:r>
+      <w:r>
+        <w:rPr>
+          <w:b w:val="false"/>
+          <w:bCs w:val="false"/>
+        </w:rPr>
+        <w:t>It d</w:t>
+      </w:r>
+      <w:r>
+        <w:rPr>
+          <w:b w:val="false"/>
+          <w:bCs w:val="false"/>
+        </w:rPr>
+        <w:t>id</w:t>
+      </w:r>
+      <w:r>
+        <w:rPr>
+          <w:b w:val="false"/>
+          <w:bCs w:val="false"/>
+        </w:rPr>
+        <w:t>n’t</w:t>
+      </w:r>
+      <w:r>
+        <w:rPr>
+          <w:b w:val="false"/>
+          <w:bCs w:val="false"/>
+        </w:rPr>
+        <w:t xml:space="preserve"> work at first </w:t>
+      </w:r>
+      <w:r>
+        <w:rPr>
+          <w:b w:val="false"/>
+          <w:bCs w:val="false"/>
+        </w:rPr>
+        <w:t>though</w:t>
+      </w:r>
+      <w:r>
+        <w:rPr>
+          <w:b w:val="false"/>
+          <w:bCs w:val="false"/>
+        </w:rPr>
+        <w:t xml:space="preserve"> because I forgot to add a certain function in my test code. The rest of the testing I </w:t>
+      </w:r>
+      <w:r>
+        <w:rPr>
+          <w:b w:val="false"/>
+          <w:bCs w:val="false"/>
+        </w:rPr>
+        <w:t>had to wait for</w:t>
+      </w:r>
+      <w:r>
+        <w:rPr>
+          <w:b w:val="false"/>
+          <w:bCs w:val="false"/>
+        </w:rPr>
+        <w:t xml:space="preserve"> Thursday.</w:t>
+      </w:r>
+    </w:p>
+    <w:p>
+      <w:pPr>
+        <w:pStyle w:val="Normal"/>
+        <w:bidi w:val="0"/>
+        <w:jc w:val="start"/>
+        <w:rPr>
+          <w:b w:val="false"/>
+          <w:b w:val="false"/>
+          <w:bCs w:val="false"/>
+        </w:rPr>
+      </w:pPr>
+      <w:r>
+        <w:rPr>
+          <w:b w:val="false"/>
+          <w:bCs w:val="false"/>
+        </w:rPr>
+      </w:r>
+    </w:p>
+    <w:p>
+      <w:pPr>
+        <w:pStyle w:val="Normal"/>
+        <w:bidi w:val="0"/>
+        <w:jc w:val="start"/>
+        <w:rPr>
+          <w:b w:val="false"/>
+          <w:b w:val="false"/>
+          <w:bCs w:val="false"/>
+        </w:rPr>
+      </w:pPr>
+      <w:r>
+        <w:rPr>
+          <w:b w:val="false"/>
+          <w:bCs w:val="false"/>
+        </w:rPr>
+        <w:t>Wednesday:</w:t>
+      </w:r>
+    </w:p>
+    <w:p>
+      <w:pPr>
+        <w:pStyle w:val="Normal"/>
+        <w:numPr>
+          <w:ilvl w:val="0"/>
+          <w:numId w:val="12"/>
+        </w:numPr>
+        <w:bidi w:val="0"/>
+        <w:jc w:val="start"/>
+        <w:rPr>
+          <w:b w:val="false"/>
+          <w:b w:val="false"/>
+          <w:bCs w:val="false"/>
+        </w:rPr>
+      </w:pPr>
+      <w:r>
+        <w:rPr>
+          <w:b w:val="false"/>
+          <w:bCs w:val="false"/>
+        </w:rPr>
+        <w:t xml:space="preserve">Was </w:t>
+      </w:r>
+      <w:r>
+        <w:rPr>
+          <w:b w:val="false"/>
+          <w:bCs w:val="false"/>
+        </w:rPr>
+        <w:t>unable to work on the project today since I was</w:t>
+      </w:r>
+      <w:r>
+        <w:rPr>
+          <w:b w:val="false"/>
+          <w:bCs w:val="false"/>
+        </w:rPr>
+        <w:t xml:space="preserve"> busy today gathering data for my thesis. </w:t>
+      </w:r>
+    </w:p>
+    <w:p>
+      <w:pPr>
+        <w:pStyle w:val="Normal"/>
+        <w:bidi w:val="0"/>
+        <w:jc w:val="start"/>
+        <w:rPr>
+          <w:b w:val="false"/>
+          <w:b w:val="false"/>
+          <w:bCs w:val="false"/>
+        </w:rPr>
+      </w:pPr>
+      <w:r>
+        <w:rPr>
+          <w:b w:val="false"/>
+          <w:bCs w:val="false"/>
+        </w:rPr>
+      </w:r>
+    </w:p>
+    <w:p>
+      <w:pPr>
+        <w:pStyle w:val="Normal"/>
+        <w:bidi w:val="0"/>
+        <w:jc w:val="start"/>
+        <w:rPr>
+          <w:b w:val="false"/>
+          <w:b w:val="false"/>
+          <w:bCs w:val="false"/>
+        </w:rPr>
+      </w:pPr>
+      <w:r>
+        <w:rPr>
+          <w:b w:val="false"/>
+          <w:bCs w:val="false"/>
+        </w:rPr>
+        <w:t>Thursday:</w:t>
+      </w:r>
+    </w:p>
+    <w:p>
+      <w:pPr>
+        <w:pStyle w:val="Normal"/>
+        <w:numPr>
+          <w:ilvl w:val="0"/>
+          <w:numId w:val="13"/>
+        </w:numPr>
+        <w:bidi w:val="0"/>
+        <w:jc w:val="start"/>
+        <w:rPr>
+          <w:b w:val="false"/>
+          <w:b w:val="false"/>
+          <w:bCs w:val="false"/>
+        </w:rPr>
+      </w:pPr>
+      <w:r>
+        <w:rPr>
+          <w:b w:val="false"/>
+          <w:bCs w:val="false"/>
+        </w:rPr>
+        <w:t xml:space="preserve">This day we had a large amount of tests with the entire hardware group that took a couple hours. We tested positioning, the gyro </w:t>
+      </w:r>
+      <w:r>
+        <w:rPr>
+          <w:b w:val="false"/>
+          <w:bCs w:val="false"/>
+        </w:rPr>
+        <w:t>module and the</w:t>
+      </w:r>
+      <w:r>
+        <w:rPr>
+          <w:b w:val="false"/>
+          <w:bCs w:val="false"/>
+        </w:rPr>
+        <w:t xml:space="preserve"> </w:t>
+      </w:r>
+      <w:r>
+        <w:rPr>
+          <w:b w:val="false"/>
+          <w:bCs w:val="false"/>
+        </w:rPr>
+        <w:t>B</w:t>
+      </w:r>
+      <w:r>
+        <w:rPr>
+          <w:b w:val="false"/>
+          <w:bCs w:val="false"/>
+        </w:rPr>
+        <w:t xml:space="preserve">luetooth driving </w:t>
+      </w:r>
+      <w:r>
+        <w:rPr>
+          <w:b w:val="false"/>
+          <w:bCs w:val="false"/>
+        </w:rPr>
+        <w:t>functionality</w:t>
+      </w:r>
+      <w:r>
+        <w:rPr>
+          <w:b w:val="false"/>
+          <w:bCs w:val="false"/>
+        </w:rPr>
+        <w:t xml:space="preserve">. </w:t>
+      </w:r>
+      <w:r>
+        <w:rPr>
+          <w:b w:val="false"/>
+          <w:bCs w:val="false"/>
+        </w:rPr>
+        <w:t>We managed to get the hardware positioning data working correctly but</w:t>
+      </w:r>
+      <w:r>
+        <w:rPr>
+          <w:b w:val="false"/>
+          <w:bCs w:val="false"/>
+        </w:rPr>
+        <w:t xml:space="preserve"> </w:t>
+      </w:r>
+      <w:r>
+        <w:rPr>
+          <w:b w:val="false"/>
+          <w:bCs w:val="false"/>
+        </w:rPr>
+        <w:t>we encountered t</w:t>
+      </w:r>
+      <w:r>
+        <w:rPr>
+          <w:b w:val="false"/>
+          <w:bCs w:val="false"/>
+        </w:rPr>
+        <w:t xml:space="preserve">rouble with the </w:t>
+      </w:r>
+      <w:r>
+        <w:rPr>
+          <w:b w:val="false"/>
+          <w:bCs w:val="false"/>
+        </w:rPr>
+        <w:t>B</w:t>
+      </w:r>
+      <w:r>
+        <w:rPr>
+          <w:b w:val="false"/>
+          <w:bCs w:val="false"/>
+        </w:rPr>
+        <w:t xml:space="preserve">luetooth connection again </w:t>
+      </w:r>
+      <w:r>
+        <w:rPr>
+          <w:b w:val="false"/>
+          <w:bCs w:val="false"/>
+        </w:rPr>
+        <w:t>sadly</w:t>
+      </w:r>
+      <w:r>
+        <w:rPr>
+          <w:b w:val="false"/>
+          <w:bCs w:val="false"/>
+        </w:rPr>
+        <w:t xml:space="preserve">. I managed to test with my Android phone and Android studio but we sadly didn’t manage to connect the </w:t>
+      </w:r>
+      <w:r>
+        <w:rPr>
+          <w:b w:val="false"/>
+          <w:bCs w:val="false"/>
+        </w:rPr>
+        <w:t>app with the raspberry pi</w:t>
+      </w:r>
+      <w:r>
+        <w:rPr>
+          <w:b w:val="false"/>
+          <w:bCs w:val="false"/>
+        </w:rPr>
+        <w:t>.</w:t>
+      </w:r>
+    </w:p>
+    <w:p>
+      <w:pPr>
+        <w:pStyle w:val="Normal"/>
+        <w:bidi w:val="0"/>
+        <w:jc w:val="start"/>
+        <w:rPr>
+          <w:b w:val="false"/>
+          <w:b w:val="false"/>
+          <w:bCs w:val="false"/>
+        </w:rPr>
+      </w:pPr>
+      <w:r>
+        <w:rPr>
+          <w:b w:val="false"/>
+          <w:bCs w:val="false"/>
+        </w:rPr>
+      </w:r>
+    </w:p>
+    <w:p>
+      <w:pPr>
+        <w:pStyle w:val="Normal"/>
+        <w:bidi w:val="0"/>
+        <w:jc w:val="start"/>
+        <w:rPr>
+          <w:b w:val="false"/>
+          <w:b w:val="false"/>
+          <w:bCs w:val="false"/>
+        </w:rPr>
+      </w:pPr>
+      <w:r>
+        <w:rPr>
+          <w:b w:val="false"/>
+          <w:bCs w:val="false"/>
+        </w:rPr>
+        <w:t>Friday:</w:t>
+      </w:r>
+    </w:p>
+    <w:p>
+      <w:pPr>
+        <w:pStyle w:val="Normal"/>
+        <w:numPr>
+          <w:ilvl w:val="0"/>
+          <w:numId w:val="14"/>
+        </w:numPr>
+        <w:bidi w:val="0"/>
+        <w:jc w:val="start"/>
+        <w:rPr>
+          <w:b w:val="false"/>
+          <w:b w:val="false"/>
+          <w:bCs w:val="false"/>
+        </w:rPr>
+      </w:pPr>
+      <w:r>
+        <w:rPr>
+          <w:b w:val="false"/>
+          <w:bCs w:val="false"/>
+        </w:rPr>
+        <w:t>The team had a s</w:t>
+      </w:r>
+      <w:r>
+        <w:rPr>
+          <w:b w:val="false"/>
+          <w:bCs w:val="false"/>
+        </w:rPr>
+        <w:t xml:space="preserve">print retrospective and </w:t>
+      </w:r>
+      <w:r>
+        <w:rPr>
+          <w:b w:val="false"/>
+          <w:bCs w:val="false"/>
+        </w:rPr>
+        <w:t>I spent a while looking through and cleaning my code to make the merge in Git easier.</w:t>
+      </w:r>
+    </w:p>
+    <w:p>
+      <w:pPr>
+        <w:pStyle w:val="Normal"/>
+        <w:bidi w:val="0"/>
+        <w:jc w:val="start"/>
+        <w:rPr>
+          <w:b w:val="false"/>
+          <w:b w:val="false"/>
+          <w:bCs w:val="false"/>
+        </w:rPr>
+      </w:pPr>
+      <w:r>
+        <w:rPr/>
+      </w:r>
+    </w:p>
+    <w:p>
+      <w:pPr>
+        <w:pStyle w:val="Normal"/>
+        <w:bidi w:val="0"/>
+        <w:jc w:val="start"/>
+        <w:rPr>
+          <w:b w:val="false"/>
+          <w:b w:val="false"/>
+          <w:bCs w:val="false"/>
+        </w:rPr>
+      </w:pPr>
+      <w:r>
+        <w:rPr/>
+      </w:r>
+      <w:r>
+        <w:br w:type="page"/>
+      </w:r>
+    </w:p>
+    <w:p>
+      <w:pPr>
+        <w:pStyle w:val="Normal"/>
+        <w:bidi w:val="0"/>
+        <w:jc w:val="start"/>
+        <w:rPr>
+          <w:b/>
+          <w:b/>
+          <w:bCs/>
+        </w:rPr>
+      </w:pPr>
+      <w:r>
+        <w:rPr>
+          <w:b/>
+          <w:bCs/>
+        </w:rPr>
+        <w:t>Week 1</w:t>
+      </w:r>
+      <w:r>
+        <w:rPr>
+          <w:b/>
+          <w:bCs/>
+        </w:rPr>
+        <w:t>9</w:t>
+      </w:r>
+      <w:r>
+        <w:rPr>
+          <w:b/>
+          <w:bCs/>
+        </w:rPr>
+        <w:t>:</w:t>
+      </w:r>
+    </w:p>
+    <w:p>
+      <w:pPr>
+        <w:pStyle w:val="Normal"/>
+        <w:bidi w:val="0"/>
+        <w:jc w:val="start"/>
+        <w:rPr>
+          <w:b w:val="false"/>
+          <w:b w:val="false"/>
+          <w:bCs w:val="false"/>
+        </w:rPr>
+      </w:pPr>
+      <w:r>
+        <w:rPr>
+          <w:b w:val="false"/>
+          <w:bCs w:val="false"/>
+        </w:rPr>
+        <w:t>Monday:</w:t>
+      </w:r>
+    </w:p>
+    <w:p>
+      <w:pPr>
+        <w:pStyle w:val="Normal"/>
+        <w:numPr>
+          <w:ilvl w:val="0"/>
+          <w:numId w:val="15"/>
+        </w:numPr>
+        <w:bidi w:val="0"/>
+        <w:jc w:val="start"/>
+        <w:rPr/>
+      </w:pPr>
+      <w:r>
+        <w:rPr/>
+        <w:t xml:space="preserve">I attended the sprint planning meeting but was otherwise busy with the data gathering for my thesis work. </w:t>
+      </w:r>
+    </w:p>
+    <w:p>
+      <w:pPr>
+        <w:pStyle w:val="Normal"/>
+        <w:bidi w:val="0"/>
+        <w:jc w:val="start"/>
+        <w:rPr>
+          <w:b w:val="false"/>
+          <w:b w:val="false"/>
+          <w:bCs w:val="false"/>
+        </w:rPr>
+      </w:pPr>
+      <w:r>
+        <w:rPr>
+          <w:b w:val="false"/>
+          <w:bCs w:val="false"/>
+        </w:rPr>
+      </w:r>
+    </w:p>
+    <w:p>
+      <w:pPr>
+        <w:pStyle w:val="Normal"/>
+        <w:bidi w:val="0"/>
+        <w:jc w:val="start"/>
+        <w:rPr>
+          <w:b w:val="false"/>
+          <w:b w:val="false"/>
+          <w:bCs w:val="false"/>
+        </w:rPr>
+      </w:pPr>
+      <w:r>
+        <w:rPr>
+          <w:b w:val="false"/>
+          <w:bCs w:val="false"/>
+        </w:rPr>
+        <w:t>Tuesday:</w:t>
+      </w:r>
+    </w:p>
+    <w:p>
+      <w:pPr>
+        <w:pStyle w:val="Normal"/>
+        <w:numPr>
+          <w:ilvl w:val="0"/>
+          <w:numId w:val="11"/>
+        </w:numPr>
+        <w:bidi w:val="0"/>
+        <w:jc w:val="start"/>
+        <w:rPr>
+          <w:b w:val="false"/>
+          <w:b w:val="false"/>
+          <w:bCs w:val="false"/>
+        </w:rPr>
+      </w:pPr>
+      <w:r>
+        <w:rPr>
+          <w:b w:val="false"/>
+          <w:bCs w:val="false"/>
+        </w:rPr>
+        <w:t xml:space="preserve">Me and Anton went through a couple of tests this day. We again tried to find out if we could connect the app with our raspberry pi. With the help of Mikael we managed to figure out what the issue has been. The problem was that my Android phone is an older variant and therefore used a slightly older SDK which the was not taken into account when developing the app. With some slight adjustments we managed to make the connection work. After this was done we started testing the communication with backend together with Dejan. This went successfully without hitch. We lastly tried </w:t>
+      </w:r>
+      <w:r>
+        <w:rPr>
+          <w:b w:val="false"/>
+          <w:bCs w:val="false"/>
+        </w:rPr>
+        <w:t>to test the main functionally of the mower that we ourself developed but we encountered some issues. The program did not work as intended. More testing will be needed.</w:t>
+      </w:r>
+    </w:p>
+    <w:p>
+      <w:pPr>
+        <w:pStyle w:val="Normal"/>
+        <w:bidi w:val="0"/>
+        <w:jc w:val="start"/>
+        <w:rPr>
+          <w:b w:val="false"/>
+          <w:b w:val="false"/>
+          <w:bCs w:val="false"/>
+        </w:rPr>
+      </w:pPr>
+      <w:r>
+        <w:rPr>
+          <w:b w:val="false"/>
+          <w:bCs w:val="false"/>
+        </w:rPr>
+      </w:r>
+    </w:p>
+    <w:p>
+      <w:pPr>
+        <w:pStyle w:val="Normal"/>
+        <w:bidi w:val="0"/>
+        <w:jc w:val="start"/>
+        <w:rPr>
+          <w:b w:val="false"/>
+          <w:b w:val="false"/>
+          <w:bCs w:val="false"/>
+        </w:rPr>
+      </w:pPr>
+      <w:r>
+        <w:rPr>
+          <w:b w:val="false"/>
+          <w:bCs w:val="false"/>
+        </w:rPr>
+        <w:t>Wednesday:</w:t>
+      </w:r>
+    </w:p>
+    <w:p>
+      <w:pPr>
+        <w:pStyle w:val="Normal"/>
+        <w:numPr>
+          <w:ilvl w:val="0"/>
+          <w:numId w:val="12"/>
+        </w:numPr>
+        <w:bidi w:val="0"/>
+        <w:jc w:val="start"/>
+        <w:rPr>
+          <w:b w:val="false"/>
+          <w:b w:val="false"/>
+          <w:bCs w:val="false"/>
+        </w:rPr>
+      </w:pPr>
+      <w:r>
+        <w:rPr>
+          <w:b w:val="false"/>
+          <w:bCs w:val="false"/>
+        </w:rPr>
+        <w:t>Me and Anton continued tackling the issue we found for a couple of hours. With some specific tests we managed to pinpoint the issue to probably being some issue with the serial communication between the mBot robot and the raspberry pi. We didn’t manage to figure out a solution yet.</w:t>
+      </w:r>
+    </w:p>
+    <w:p>
+      <w:pPr>
+        <w:pStyle w:val="Normal"/>
+        <w:bidi w:val="0"/>
+        <w:jc w:val="start"/>
+        <w:rPr>
+          <w:b w:val="false"/>
+          <w:b w:val="false"/>
+          <w:bCs w:val="false"/>
+        </w:rPr>
+      </w:pPr>
+      <w:r>
+        <w:rPr>
+          <w:b w:val="false"/>
+          <w:bCs w:val="false"/>
+        </w:rPr>
+      </w:r>
+    </w:p>
+    <w:p>
+      <w:pPr>
+        <w:pStyle w:val="Normal"/>
+        <w:bidi w:val="0"/>
+        <w:jc w:val="start"/>
+        <w:rPr>
+          <w:b w:val="false"/>
+          <w:b w:val="false"/>
+          <w:bCs w:val="false"/>
+        </w:rPr>
+      </w:pPr>
+      <w:r>
+        <w:rPr>
+          <w:b w:val="false"/>
+          <w:bCs w:val="false"/>
+        </w:rPr>
+        <w:t>Thursday:</w:t>
+      </w:r>
+    </w:p>
+    <w:p>
+      <w:pPr>
+        <w:pStyle w:val="Normal"/>
+        <w:numPr>
+          <w:ilvl w:val="0"/>
+          <w:numId w:val="13"/>
+        </w:numPr>
+        <w:bidi w:val="0"/>
+        <w:jc w:val="start"/>
+        <w:rPr>
+          <w:b w:val="false"/>
+          <w:b w:val="false"/>
+          <w:bCs w:val="false"/>
+        </w:rPr>
+      </w:pPr>
+      <w:r>
+        <w:rPr>
+          <w:b w:val="false"/>
+          <w:bCs w:val="false"/>
+        </w:rPr>
+        <w:t xml:space="preserve">Looked through the code and read online to see if I could find a solution to the serial communication </w:t>
+      </w:r>
+      <w:r>
+        <w:rPr>
+          <w:b w:val="false"/>
+          <w:bCs w:val="false"/>
+        </w:rPr>
+        <w:t>issue</w:t>
+      </w:r>
+      <w:r>
+        <w:rPr>
+          <w:b w:val="false"/>
+          <w:bCs w:val="false"/>
+        </w:rPr>
+        <w:t>.</w:t>
+      </w:r>
+    </w:p>
+    <w:p>
+      <w:pPr>
+        <w:pStyle w:val="Normal"/>
+        <w:bidi w:val="0"/>
+        <w:jc w:val="start"/>
+        <w:rPr>
+          <w:b w:val="false"/>
+          <w:b w:val="false"/>
+          <w:bCs w:val="false"/>
+        </w:rPr>
+      </w:pPr>
+      <w:r>
+        <w:rPr>
+          <w:b w:val="false"/>
+          <w:bCs w:val="false"/>
+        </w:rPr>
+      </w:r>
+    </w:p>
+    <w:p>
+      <w:pPr>
+        <w:pStyle w:val="Normal"/>
+        <w:bidi w:val="0"/>
+        <w:jc w:val="start"/>
+        <w:rPr>
+          <w:b w:val="false"/>
+          <w:b w:val="false"/>
+          <w:bCs w:val="false"/>
+        </w:rPr>
+      </w:pPr>
+      <w:r>
+        <w:rPr>
+          <w:b w:val="false"/>
+          <w:bCs w:val="false"/>
+        </w:rPr>
+        <w:t>Friday:</w:t>
+      </w:r>
+    </w:p>
+    <w:p>
+      <w:pPr>
+        <w:pStyle w:val="Normal"/>
+        <w:numPr>
+          <w:ilvl w:val="0"/>
+          <w:numId w:val="14"/>
+        </w:numPr>
+        <w:bidi w:val="0"/>
+        <w:jc w:val="start"/>
+        <w:rPr>
+          <w:b w:val="false"/>
+          <w:b w:val="false"/>
+          <w:bCs w:val="false"/>
+        </w:rPr>
+      </w:pPr>
+      <w:r>
+        <w:rPr>
+          <w:b w:val="false"/>
+          <w:bCs w:val="false"/>
+        </w:rPr>
+        <w:t>Me, Anton and Kiro did some more tests and finally managed to resolve the serial communication issue. We did some tests to find and fix some more bugs. When merging this my updated turn function was reverted which I’ll need to fix later. We had our sprint retrospective with the entire team where went through what more we had to do since the deadline was coming up. Lastly I created a simplified template for the software design description.</w:t>
       </w:r>
     </w:p>
     <w:sectPr>
@@ -2993,6 +4319,417 @@
     </w:lvl>
   </w:abstractNum>
   <w:abstractNum w:abstractNumId="15">
+    <w:lvl w:ilvl="0">
+      <w:start w:val="1"/>
+      <w:numFmt w:val="bullet"/>
+      <w:lvlText w:val=""/>
+      <w:lvlJc w:val="start"/>
+      <w:pPr>
+        <w:tabs>
+          <w:tab w:val="num" w:pos="720"/>
+        </w:tabs>
+        <w:ind w:start="720" w:hanging="360"/>
+      </w:pPr>
+      <w:rPr>
+        <w:rFonts w:ascii="Symbol" w:hAnsi="Symbol" w:cs="Symbol" w:hint="default"/>
+      </w:rPr>
+    </w:lvl>
+    <w:lvl w:ilvl="1">
+      <w:start w:val="1"/>
+      <w:numFmt w:val="bullet"/>
+      <w:lvlText w:val="◦"/>
+      <w:lvlJc w:val="start"/>
+      <w:pPr>
+        <w:tabs>
+          <w:tab w:val="num" w:pos="1080"/>
+        </w:tabs>
+        <w:ind w:start="1080" w:hanging="360"/>
+      </w:pPr>
+      <w:rPr>
+        <w:rFonts w:ascii="OpenSymbol" w:hAnsi="OpenSymbol" w:cs="OpenSymbol" w:hint="default"/>
+      </w:rPr>
+    </w:lvl>
+    <w:lvl w:ilvl="2">
+      <w:start w:val="1"/>
+      <w:numFmt w:val="bullet"/>
+      <w:lvlText w:val="▪"/>
+      <w:lvlJc w:val="start"/>
+      <w:pPr>
+        <w:tabs>
+          <w:tab w:val="num" w:pos="1440"/>
+        </w:tabs>
+        <w:ind w:start="1440" w:hanging="360"/>
+      </w:pPr>
+      <w:rPr>
+        <w:rFonts w:ascii="OpenSymbol" w:hAnsi="OpenSymbol" w:cs="OpenSymbol" w:hint="default"/>
+      </w:rPr>
+    </w:lvl>
+    <w:lvl w:ilvl="3">
+      <w:start w:val="1"/>
+      <w:numFmt w:val="bullet"/>
+      <w:lvlText w:val=""/>
+      <w:lvlJc w:val="start"/>
+      <w:pPr>
+        <w:tabs>
+          <w:tab w:val="num" w:pos="1800"/>
+        </w:tabs>
+        <w:ind w:start="1800" w:hanging="360"/>
+      </w:pPr>
+      <w:rPr>
+        <w:rFonts w:ascii="Symbol" w:hAnsi="Symbol" w:cs="Symbol" w:hint="default"/>
+      </w:rPr>
+    </w:lvl>
+    <w:lvl w:ilvl="4">
+      <w:start w:val="1"/>
+      <w:numFmt w:val="bullet"/>
+      <w:lvlText w:val="◦"/>
+      <w:lvlJc w:val="start"/>
+      <w:pPr>
+        <w:tabs>
+          <w:tab w:val="num" w:pos="2160"/>
+        </w:tabs>
+        <w:ind w:start="2160" w:hanging="360"/>
+      </w:pPr>
+      <w:rPr>
+        <w:rFonts w:ascii="OpenSymbol" w:hAnsi="OpenSymbol" w:cs="OpenSymbol" w:hint="default"/>
+      </w:rPr>
+    </w:lvl>
+    <w:lvl w:ilvl="5">
+      <w:start w:val="1"/>
+      <w:numFmt w:val="bullet"/>
+      <w:lvlText w:val="▪"/>
+      <w:lvlJc w:val="start"/>
+      <w:pPr>
+        <w:tabs>
+          <w:tab w:val="num" w:pos="2520"/>
+        </w:tabs>
+        <w:ind w:start="2520" w:hanging="360"/>
+      </w:pPr>
+      <w:rPr>
+        <w:rFonts w:ascii="OpenSymbol" w:hAnsi="OpenSymbol" w:cs="OpenSymbol" w:hint="default"/>
+      </w:rPr>
+    </w:lvl>
+    <w:lvl w:ilvl="6">
+      <w:start w:val="1"/>
+      <w:numFmt w:val="bullet"/>
+      <w:lvlText w:val=""/>
+      <w:lvlJc w:val="start"/>
+      <w:pPr>
+        <w:tabs>
+          <w:tab w:val="num" w:pos="2880"/>
+        </w:tabs>
+        <w:ind w:start="2880" w:hanging="360"/>
+      </w:pPr>
+      <w:rPr>
+        <w:rFonts w:ascii="Symbol" w:hAnsi="Symbol" w:cs="Symbol" w:hint="default"/>
+      </w:rPr>
+    </w:lvl>
+    <w:lvl w:ilvl="7">
+      <w:start w:val="1"/>
+      <w:numFmt w:val="bullet"/>
+      <w:lvlText w:val="◦"/>
+      <w:lvlJc w:val="start"/>
+      <w:pPr>
+        <w:tabs>
+          <w:tab w:val="num" w:pos="3240"/>
+        </w:tabs>
+        <w:ind w:start="3240" w:hanging="360"/>
+      </w:pPr>
+      <w:rPr>
+        <w:rFonts w:ascii="OpenSymbol" w:hAnsi="OpenSymbol" w:cs="OpenSymbol" w:hint="default"/>
+      </w:rPr>
+    </w:lvl>
+    <w:lvl w:ilvl="8">
+      <w:start w:val="1"/>
+      <w:numFmt w:val="bullet"/>
+      <w:lvlText w:val="▪"/>
+      <w:lvlJc w:val="start"/>
+      <w:pPr>
+        <w:tabs>
+          <w:tab w:val="num" w:pos="3600"/>
+        </w:tabs>
+        <w:ind w:start="3600" w:hanging="360"/>
+      </w:pPr>
+      <w:rPr>
+        <w:rFonts w:ascii="OpenSymbol" w:hAnsi="OpenSymbol" w:cs="OpenSymbol" w:hint="default"/>
+      </w:rPr>
+    </w:lvl>
+  </w:abstractNum>
+  <w:abstractNum w:abstractNumId="16">
+    <w:lvl w:ilvl="0">
+      <w:start w:val="1"/>
+      <w:numFmt w:val="bullet"/>
+      <w:lvlText w:val=""/>
+      <w:lvlJc w:val="start"/>
+      <w:pPr>
+        <w:tabs>
+          <w:tab w:val="num" w:pos="720"/>
+        </w:tabs>
+        <w:ind w:start="720" w:hanging="360"/>
+      </w:pPr>
+      <w:rPr>
+        <w:rFonts w:ascii="Symbol" w:hAnsi="Symbol" w:cs="Symbol" w:hint="default"/>
+      </w:rPr>
+    </w:lvl>
+    <w:lvl w:ilvl="1">
+      <w:start w:val="1"/>
+      <w:numFmt w:val="bullet"/>
+      <w:lvlText w:val="◦"/>
+      <w:lvlJc w:val="start"/>
+      <w:pPr>
+        <w:tabs>
+          <w:tab w:val="num" w:pos="1080"/>
+        </w:tabs>
+        <w:ind w:start="1080" w:hanging="360"/>
+      </w:pPr>
+      <w:rPr>
+        <w:rFonts w:ascii="OpenSymbol" w:hAnsi="OpenSymbol" w:cs="OpenSymbol" w:hint="default"/>
+      </w:rPr>
+    </w:lvl>
+    <w:lvl w:ilvl="2">
+      <w:start w:val="1"/>
+      <w:numFmt w:val="bullet"/>
+      <w:lvlText w:val="▪"/>
+      <w:lvlJc w:val="start"/>
+      <w:pPr>
+        <w:tabs>
+          <w:tab w:val="num" w:pos="1440"/>
+        </w:tabs>
+        <w:ind w:start="1440" w:hanging="360"/>
+      </w:pPr>
+      <w:rPr>
+        <w:rFonts w:ascii="OpenSymbol" w:hAnsi="OpenSymbol" w:cs="OpenSymbol" w:hint="default"/>
+      </w:rPr>
+    </w:lvl>
+    <w:lvl w:ilvl="3">
+      <w:start w:val="1"/>
+      <w:numFmt w:val="bullet"/>
+      <w:lvlText w:val=""/>
+      <w:lvlJc w:val="start"/>
+      <w:pPr>
+        <w:tabs>
+          <w:tab w:val="num" w:pos="1800"/>
+        </w:tabs>
+        <w:ind w:start="1800" w:hanging="360"/>
+      </w:pPr>
+      <w:rPr>
+        <w:rFonts w:ascii="Symbol" w:hAnsi="Symbol" w:cs="Symbol" w:hint="default"/>
+      </w:rPr>
+    </w:lvl>
+    <w:lvl w:ilvl="4">
+      <w:start w:val="1"/>
+      <w:numFmt w:val="bullet"/>
+      <w:lvlText w:val="◦"/>
+      <w:lvlJc w:val="start"/>
+      <w:pPr>
+        <w:tabs>
+          <w:tab w:val="num" w:pos="2160"/>
+        </w:tabs>
+        <w:ind w:start="2160" w:hanging="360"/>
+      </w:pPr>
+      <w:rPr>
+        <w:rFonts w:ascii="OpenSymbol" w:hAnsi="OpenSymbol" w:cs="OpenSymbol" w:hint="default"/>
+      </w:rPr>
+    </w:lvl>
+    <w:lvl w:ilvl="5">
+      <w:start w:val="1"/>
+      <w:numFmt w:val="bullet"/>
+      <w:lvlText w:val="▪"/>
+      <w:lvlJc w:val="start"/>
+      <w:pPr>
+        <w:tabs>
+          <w:tab w:val="num" w:pos="2520"/>
+        </w:tabs>
+        <w:ind w:start="2520" w:hanging="360"/>
+      </w:pPr>
+      <w:rPr>
+        <w:rFonts w:ascii="OpenSymbol" w:hAnsi="OpenSymbol" w:cs="OpenSymbol" w:hint="default"/>
+      </w:rPr>
+    </w:lvl>
+    <w:lvl w:ilvl="6">
+      <w:start w:val="1"/>
+      <w:numFmt w:val="bullet"/>
+      <w:lvlText w:val=""/>
+      <w:lvlJc w:val="start"/>
+      <w:pPr>
+        <w:tabs>
+          <w:tab w:val="num" w:pos="2880"/>
+        </w:tabs>
+        <w:ind w:start="2880" w:hanging="360"/>
+      </w:pPr>
+      <w:rPr>
+        <w:rFonts w:ascii="Symbol" w:hAnsi="Symbol" w:cs="Symbol" w:hint="default"/>
+      </w:rPr>
+    </w:lvl>
+    <w:lvl w:ilvl="7">
+      <w:start w:val="1"/>
+      <w:numFmt w:val="bullet"/>
+      <w:lvlText w:val="◦"/>
+      <w:lvlJc w:val="start"/>
+      <w:pPr>
+        <w:tabs>
+          <w:tab w:val="num" w:pos="3240"/>
+        </w:tabs>
+        <w:ind w:start="3240" w:hanging="360"/>
+      </w:pPr>
+      <w:rPr>
+        <w:rFonts w:ascii="OpenSymbol" w:hAnsi="OpenSymbol" w:cs="OpenSymbol" w:hint="default"/>
+      </w:rPr>
+    </w:lvl>
+    <w:lvl w:ilvl="8">
+      <w:start w:val="1"/>
+      <w:numFmt w:val="bullet"/>
+      <w:lvlText w:val="▪"/>
+      <w:lvlJc w:val="start"/>
+      <w:pPr>
+        <w:tabs>
+          <w:tab w:val="num" w:pos="3600"/>
+        </w:tabs>
+        <w:ind w:start="3600" w:hanging="360"/>
+      </w:pPr>
+      <w:rPr>
+        <w:rFonts w:ascii="OpenSymbol" w:hAnsi="OpenSymbol" w:cs="OpenSymbol" w:hint="default"/>
+      </w:rPr>
+    </w:lvl>
+  </w:abstractNum>
+  <w:abstractNum w:abstractNumId="17">
+    <w:lvl w:ilvl="0">
+      <w:start w:val="1"/>
+      <w:numFmt w:val="bullet"/>
+      <w:lvlText w:val=""/>
+      <w:lvlJc w:val="start"/>
+      <w:pPr>
+        <w:tabs>
+          <w:tab w:val="num" w:pos="720"/>
+        </w:tabs>
+        <w:ind w:start="720" w:hanging="360"/>
+      </w:pPr>
+      <w:rPr>
+        <w:rFonts w:ascii="Symbol" w:hAnsi="Symbol" w:cs="Symbol" w:hint="default"/>
+      </w:rPr>
+    </w:lvl>
+    <w:lvl w:ilvl="1">
+      <w:start w:val="1"/>
+      <w:numFmt w:val="bullet"/>
+      <w:lvlText w:val="◦"/>
+      <w:lvlJc w:val="start"/>
+      <w:pPr>
+        <w:tabs>
+          <w:tab w:val="num" w:pos="1080"/>
+        </w:tabs>
+        <w:ind w:start="1080" w:hanging="360"/>
+      </w:pPr>
+      <w:rPr>
+        <w:rFonts w:ascii="OpenSymbol" w:hAnsi="OpenSymbol" w:cs="OpenSymbol" w:hint="default"/>
+      </w:rPr>
+    </w:lvl>
+    <w:lvl w:ilvl="2">
+      <w:start w:val="1"/>
+      <w:numFmt w:val="bullet"/>
+      <w:lvlText w:val="▪"/>
+      <w:lvlJc w:val="start"/>
+      <w:pPr>
+        <w:tabs>
+          <w:tab w:val="num" w:pos="1440"/>
+        </w:tabs>
+        <w:ind w:start="1440" w:hanging="360"/>
+      </w:pPr>
+      <w:rPr>
+        <w:rFonts w:ascii="OpenSymbol" w:hAnsi="OpenSymbol" w:cs="OpenSymbol" w:hint="default"/>
+      </w:rPr>
+    </w:lvl>
+    <w:lvl w:ilvl="3">
+      <w:start w:val="1"/>
+      <w:numFmt w:val="bullet"/>
+      <w:lvlText w:val=""/>
+      <w:lvlJc w:val="start"/>
+      <w:pPr>
+        <w:tabs>
+          <w:tab w:val="num" w:pos="1800"/>
+        </w:tabs>
+        <w:ind w:start="1800" w:hanging="360"/>
+      </w:pPr>
+      <w:rPr>
+        <w:rFonts w:ascii="Symbol" w:hAnsi="Symbol" w:cs="Symbol" w:hint="default"/>
+      </w:rPr>
+    </w:lvl>
+    <w:lvl w:ilvl="4">
+      <w:start w:val="1"/>
+      <w:numFmt w:val="bullet"/>
+      <w:lvlText w:val="◦"/>
+      <w:lvlJc w:val="start"/>
+      <w:pPr>
+        <w:tabs>
+          <w:tab w:val="num" w:pos="2160"/>
+        </w:tabs>
+        <w:ind w:start="2160" w:hanging="360"/>
+      </w:pPr>
+      <w:rPr>
+        <w:rFonts w:ascii="OpenSymbol" w:hAnsi="OpenSymbol" w:cs="OpenSymbol" w:hint="default"/>
+      </w:rPr>
+    </w:lvl>
+    <w:lvl w:ilvl="5">
+      <w:start w:val="1"/>
+      <w:numFmt w:val="bullet"/>
+      <w:lvlText w:val="▪"/>
+      <w:lvlJc w:val="start"/>
+      <w:pPr>
+        <w:tabs>
+          <w:tab w:val="num" w:pos="2520"/>
+        </w:tabs>
+        <w:ind w:start="2520" w:hanging="360"/>
+      </w:pPr>
+      <w:rPr>
+        <w:rFonts w:ascii="OpenSymbol" w:hAnsi="OpenSymbol" w:cs="OpenSymbol" w:hint="default"/>
+      </w:rPr>
+    </w:lvl>
+    <w:lvl w:ilvl="6">
+      <w:start w:val="1"/>
+      <w:numFmt w:val="bullet"/>
+      <w:lvlText w:val=""/>
+      <w:lvlJc w:val="start"/>
+      <w:pPr>
+        <w:tabs>
+          <w:tab w:val="num" w:pos="2880"/>
+        </w:tabs>
+        <w:ind w:start="2880" w:hanging="360"/>
+      </w:pPr>
+      <w:rPr>
+        <w:rFonts w:ascii="Symbol" w:hAnsi="Symbol" w:cs="Symbol" w:hint="default"/>
+      </w:rPr>
+    </w:lvl>
+    <w:lvl w:ilvl="7">
+      <w:start w:val="1"/>
+      <w:numFmt w:val="bullet"/>
+      <w:lvlText w:val="◦"/>
+      <w:lvlJc w:val="start"/>
+      <w:pPr>
+        <w:tabs>
+          <w:tab w:val="num" w:pos="3240"/>
+        </w:tabs>
+        <w:ind w:start="3240" w:hanging="360"/>
+      </w:pPr>
+      <w:rPr>
+        <w:rFonts w:ascii="OpenSymbol" w:hAnsi="OpenSymbol" w:cs="OpenSymbol" w:hint="default"/>
+      </w:rPr>
+    </w:lvl>
+    <w:lvl w:ilvl="8">
+      <w:start w:val="1"/>
+      <w:numFmt w:val="bullet"/>
+      <w:lvlText w:val="▪"/>
+      <w:lvlJc w:val="start"/>
+      <w:pPr>
+        <w:tabs>
+          <w:tab w:val="num" w:pos="3600"/>
+        </w:tabs>
+        <w:ind w:start="3600" w:hanging="360"/>
+      </w:pPr>
+      <w:rPr>
+        <w:rFonts w:ascii="OpenSymbol" w:hAnsi="OpenSymbol" w:cs="OpenSymbol" w:hint="default"/>
+      </w:rPr>
+    </w:lvl>
+  </w:abstractNum>
+  <w:abstractNum w:abstractNumId="18">
     <w:lvl w:ilvl="0">
       <w:start w:val="1"/>
       <w:numFmt w:val="none"/>
@@ -3155,6 +4892,15 @@
   </w:num>
   <w:num w:numId="15">
     <w:abstractNumId w:val="15"/>
+  </w:num>
+  <w:num w:numId="16">
+    <w:abstractNumId w:val="16"/>
+  </w:num>
+  <w:num w:numId="17">
+    <w:abstractNumId w:val="17"/>
+  </w:num>
+  <w:num w:numId="18">
+    <w:abstractNumId w:val="18"/>
   </w:num>
 </w:numbering>
 </file>

</xml_diff>